<commit_message>
Continue on mobile events
</commit_message>
<xml_diff>
--- a/конс.docx
+++ b/конс.docx
@@ -1,80 +1,112 @@
 
 <file path=word/document.xml><?xml version="1.0" encoding="utf-8"?>
-<w:document xmlns:wpc="http://schemas.microsoft.com/office/word/2010/wordprocessingCanvas" xmlns:cx="http://schemas.microsoft.com/office/drawing/2014/chartex" xmlns:mc="http://schemas.openxmlformats.org/markup-compatibility/2006" xmlns:o="urn:schemas-microsoft-com:office:office" xmlns:r="http://schemas.openxmlformats.org/officeDocument/2006/relationships" xmlns:m="http://schemas.openxmlformats.org/officeDocument/2006/math" xmlns:v="urn:schemas-microsoft-com:vml" xmlns:wp14="http://schemas.microsoft.com/office/word/2010/wordprocessingDrawing" xmlns:wp="http://schemas.openxmlformats.org/drawingml/2006/wordprocessingDrawing" xmlns:w10="urn:schemas-microsoft-com:office:word" xmlns:w="http://schemas.openxmlformats.org/wordprocessingml/2006/main" xmlns:w14="http://schemas.microsoft.com/office/word/2010/wordml" xmlns:w15="http://schemas.microsoft.com/office/word/2012/wordml" xmlns:w16se="http://schemas.microsoft.com/office/word/2015/wordml/symex" xmlns:wpg="http://schemas.microsoft.com/office/word/2010/wordprocessingGroup" xmlns:wpi="http://schemas.microsoft.com/office/word/2010/wordprocessingInk" xmlns:wne="http://schemas.microsoft.com/office/word/2006/wordml" xmlns:wps="http://schemas.microsoft.com/office/word/2010/wordprocessingShape" mc:Ignorable="w14 w15 w16se wp14">
+<w:document xmlns:o="urn:schemas-microsoft-com:office:office" xmlns:r="http://schemas.openxmlformats.org/officeDocument/2006/relationships" xmlns:v="urn:schemas-microsoft-com:vml" xmlns:w="http://schemas.openxmlformats.org/wordprocessingml/2006/main" xmlns:w10="urn:schemas-microsoft-com:office:word" xmlns:wp="http://schemas.openxmlformats.org/drawingml/2006/wordprocessingDrawing" xmlns:wps="http://schemas.microsoft.com/office/word/2010/wordprocessingShape" xmlns:wpg="http://schemas.microsoft.com/office/word/2010/wordprocessingGroup" xmlns:mc="http://schemas.openxmlformats.org/markup-compatibility/2006" xmlns:wp14="http://schemas.microsoft.com/office/word/2010/wordprocessingDrawing" xmlns:w14="http://schemas.microsoft.com/office/word/2010/wordml" mc:Ignorable="w14 wp14">
   <w:body>
     <w:p>
-      <w:r>
-        <w:t xml:space="preserve">Что бы я посоветовал </w:t>
-      </w:r>
-      <w:proofErr w:type="gramStart"/>
-      <w:r>
-        <w:t>человеку</w:t>
-      </w:r>
-      <w:proofErr w:type="gramEnd"/>
-      <w:r>
-        <w:t xml:space="preserve"> оказавшемуся на моем месте?</w:t>
-      </w:r>
-    </w:p>
-    <w:p>
-      <w:r>
+      <w:pPr>
+        <w:pStyle w:val="Normal"/>
+        <w:rPr/>
+      </w:pPr>
+      <w:r>
+        <w:rPr/>
+        <w:t>Что бы я посоветовал человеку оказавшемуся на моем месте?</w:t>
+      </w:r>
+    </w:p>
+    <w:p>
+      <w:pPr>
+        <w:pStyle w:val="Normal"/>
+        <w:rPr/>
+      </w:pPr>
+      <w:r>
+        <w:rPr/>
         <w:t>Какие цели я преследую.</w:t>
       </w:r>
     </w:p>
     <w:p>
       <w:pPr>
-        <w:rPr>
-          <w:lang w:val="en-US"/>
-        </w:rPr>
-      </w:pPr>
-      <w:r>
-        <w:t xml:space="preserve">Нет четкой </w:t>
-      </w:r>
-      <w:proofErr w:type="gramStart"/>
-      <w:r>
-        <w:t>цели..</w:t>
-      </w:r>
-      <w:proofErr w:type="gramEnd"/>
-    </w:p>
-    <w:p/>
-    <w:p/>
-    <w:p>
-      <w:proofErr w:type="spellStart"/>
+        <w:pStyle w:val="Normal"/>
+        <w:rPr>
+          <w:lang w:val="en-US"/>
+        </w:rPr>
+      </w:pPr>
+      <w:r>
+        <w:rPr/>
+        <w:t>Нет четкой цели..</w:t>
+      </w:r>
+    </w:p>
+    <w:p>
+      <w:pPr>
+        <w:pStyle w:val="Normal"/>
+        <w:rPr/>
+      </w:pPr>
+      <w:r>
+        <w:rPr/>
+      </w:r>
+    </w:p>
+    <w:p>
+      <w:pPr>
+        <w:pStyle w:val="Normal"/>
+        <w:rPr/>
+      </w:pPr>
+      <w:r>
+        <w:rPr/>
+      </w:r>
+    </w:p>
+    <w:p>
+      <w:pPr>
+        <w:pStyle w:val="Normal"/>
+        <w:rPr/>
+      </w:pPr>
       <w:r>
         <w:rPr>
           <w:lang w:val="en-US"/>
         </w:rPr>
         <w:t>addEventListener</w:t>
       </w:r>
-      <w:proofErr w:type="spellEnd"/>
-      <w:r>
-        <w:t xml:space="preserve"> – </w:t>
-      </w:r>
-      <w:r>
-        <w:t>функция в которую передаются параметры событий.</w:t>
-      </w:r>
-    </w:p>
-    <w:p>
-      <w:r>
+      <w:r>
+        <w:rPr/>
+        <w:t xml:space="preserve"> – функция в которую передаются параметры событий.</w:t>
+      </w:r>
+    </w:p>
+    <w:p>
+      <w:pPr>
+        <w:pStyle w:val="Normal"/>
+        <w:rPr/>
+      </w:pPr>
+      <w:r>
+        <w:rPr/>
         <w:t>1-й параметр событие которое должно происходить.</w:t>
       </w:r>
     </w:p>
     <w:p>
-      <w:r>
+      <w:pPr>
+        <w:pStyle w:val="Normal"/>
+        <w:rPr/>
+      </w:pPr>
+      <w:r>
+        <w:rPr/>
         <w:t>2-й параметр функция описывающая поведение при данном событии.</w:t>
       </w:r>
     </w:p>
     <w:p>
-      <w:r>
+      <w:pPr>
+        <w:pStyle w:val="Normal"/>
+        <w:rPr/>
+      </w:pPr>
+      <w:r>
+        <w:rPr/>
         <w:t xml:space="preserve"> </w:t>
       </w:r>
     </w:p>
     <w:p>
       <w:pPr>
-        <w:rPr>
-          <w:lang w:val="en-US"/>
-        </w:rPr>
-      </w:pPr>
-      <w:r>
+        <w:pStyle w:val="Normal"/>
+        <w:rPr>
+          <w:lang w:val="en-US"/>
+        </w:rPr>
+      </w:pPr>
+      <w:r>
+        <w:rPr/>
         <w:t xml:space="preserve">Объект </w:t>
       </w:r>
       <w:r>
@@ -84,87 +116,971 @@
         <w:t>event</w:t>
       </w:r>
       <w:r>
+        <w:rPr/>
+        <w:t xml:space="preserve"> содержит данные о произошедшем событии. ВНИМАНИЕ!!! Он передается как аргумент </w:t>
+      </w:r>
+      <w:r>
+        <w:rPr>
+          <w:lang w:val="en-US"/>
+        </w:rPr>
+        <w:t>callbackfunction</w:t>
+      </w:r>
+      <w:r>
+        <w:rPr/>
+        <w:t xml:space="preserve"> в </w:t>
+      </w:r>
+      <w:r>
+        <w:rPr>
+          <w:lang w:val="en-US"/>
+        </w:rPr>
+        <w:t>addEventListener.</w:t>
+      </w:r>
+    </w:p>
+    <w:p>
+      <w:pPr>
+        <w:pStyle w:val="Normal"/>
+        <w:rPr>
+          <w:lang w:val="en-US"/>
+        </w:rPr>
+      </w:pPr>
+      <w:r>
+        <w:rPr>
+          <w:lang w:val="en-US"/>
+        </w:rPr>
+        <w:t xml:space="preserve">Его свойства вызываются внутри функции. </w:t>
+      </w:r>
+      <w:r>
+        <w:rPr>
+          <w:lang w:val="en-US"/>
+        </w:rPr>
+        <w:t>И если мы хотим управлять самими действиями события, то объект event всегда следует передавать callback функции.</w:t>
+      </w:r>
+    </w:p>
+    <w:p>
+      <w:pPr>
+        <w:pStyle w:val="Normal"/>
+        <w:rPr>
+          <w:lang w:val="en-US"/>
+        </w:rPr>
+      </w:pPr>
+      <w:r>
+        <w:rPr>
+          <w:rFonts w:ascii="Droid Sans Mono;monospace;monospace;Droid Sans Fallback" w:hAnsi="Droid Sans Mono;monospace;monospace;Droid Sans Fallback"/>
+          <w:b w:val="false"/>
+          <w:color w:val="9CDCFE"/>
+          <w:sz w:val="17"/>
+          <w:highlight w:val="black"/>
+          <w:lang w:val="en-US"/>
+        </w:rPr>
+        <w:t>btn</w:t>
+      </w:r>
+      <w:r>
+        <w:rPr>
+          <w:rFonts w:ascii="Droid Sans Mono;monospace;monospace;Droid Sans Fallback" w:hAnsi="Droid Sans Mono;monospace;monospace;Droid Sans Fallback"/>
+          <w:b w:val="false"/>
+          <w:color w:val="D4D4D4"/>
+          <w:sz w:val="17"/>
+          <w:highlight w:val="black"/>
+          <w:lang w:val="en-US"/>
+        </w:rPr>
+        <w:t>[</w:t>
+      </w:r>
+      <w:r>
+        <w:rPr>
+          <w:rFonts w:ascii="Droid Sans Mono;monospace;monospace;Droid Sans Fallback" w:hAnsi="Droid Sans Mono;monospace;monospace;Droid Sans Fallback"/>
+          <w:b w:val="false"/>
+          <w:color w:val="B5CEA8"/>
+          <w:sz w:val="17"/>
+          <w:highlight w:val="black"/>
+          <w:lang w:val="en-US"/>
+        </w:rPr>
+        <w:t>1</w:t>
+      </w:r>
+      <w:r>
+        <w:rPr>
+          <w:rFonts w:ascii="Droid Sans Mono;monospace;monospace;Droid Sans Fallback" w:hAnsi="Droid Sans Mono;monospace;monospace;Droid Sans Fallback"/>
+          <w:b w:val="false"/>
+          <w:color w:val="D4D4D4"/>
+          <w:sz w:val="17"/>
+          <w:highlight w:val="black"/>
+          <w:lang w:val="en-US"/>
+        </w:rPr>
+        <w:t>].</w:t>
+      </w:r>
+      <w:r>
+        <w:rPr>
+          <w:rFonts w:ascii="Droid Sans Mono;monospace;monospace;Droid Sans Fallback" w:hAnsi="Droid Sans Mono;monospace;monospace;Droid Sans Fallback"/>
+          <w:b w:val="false"/>
+          <w:color w:val="DCDCAA"/>
+          <w:sz w:val="17"/>
+          <w:highlight w:val="black"/>
+          <w:lang w:val="en-US"/>
+        </w:rPr>
+        <w:t>addEventListener</w:t>
+      </w:r>
+      <w:r>
+        <w:rPr>
+          <w:rFonts w:ascii="Droid Sans Mono;monospace;monospace;Droid Sans Fallback" w:hAnsi="Droid Sans Mono;monospace;monospace;Droid Sans Fallback"/>
+          <w:b w:val="false"/>
+          <w:color w:val="D4D4D4"/>
+          <w:sz w:val="17"/>
+          <w:highlight w:val="black"/>
+          <w:lang w:val="en-US"/>
+        </w:rPr>
+        <w:t>(</w:t>
+      </w:r>
+      <w:r>
+        <w:rPr>
+          <w:rFonts w:ascii="Droid Sans Mono;monospace;monospace;Droid Sans Fallback" w:hAnsi="Droid Sans Mono;monospace;monospace;Droid Sans Fallback"/>
+          <w:b w:val="false"/>
+          <w:color w:val="CE9178"/>
+          <w:sz w:val="17"/>
+          <w:highlight w:val="black"/>
+          <w:lang w:val="en-US"/>
+        </w:rPr>
+        <w:t>"mouseenter"</w:t>
+      </w:r>
+      <w:r>
+        <w:rPr>
+          <w:rFonts w:ascii="Droid Sans Mono;monospace;monospace;Droid Sans Fallback" w:hAnsi="Droid Sans Mono;monospace;monospace;Droid Sans Fallback"/>
+          <w:b w:val="false"/>
+          <w:color w:val="D4D4D4"/>
+          <w:sz w:val="17"/>
+          <w:highlight w:val="black"/>
+          <w:lang w:val="en-US"/>
+        </w:rPr>
+        <w:t>,</w:t>
+      </w:r>
+      <w:r>
+        <w:rPr>
+          <w:rFonts w:ascii="Droid Sans Mono;monospace;monospace;Droid Sans Fallback" w:hAnsi="Droid Sans Mono;monospace;monospace;Droid Sans Fallback"/>
+          <w:b w:val="false"/>
+          <w:color w:val="569CD6"/>
+          <w:sz w:val="17"/>
+          <w:highlight w:val="black"/>
+          <w:lang w:val="en-US"/>
+        </w:rPr>
+        <w:t>function</w:t>
+      </w:r>
+      <w:r>
+        <w:rPr>
+          <w:rFonts w:ascii="Droid Sans Mono;monospace;monospace;Droid Sans Fallback" w:hAnsi="Droid Sans Mono;monospace;monospace;Droid Sans Fallback"/>
+          <w:b w:val="false"/>
+          <w:color w:val="D4D4D4"/>
+          <w:sz w:val="17"/>
+          <w:highlight w:val="black"/>
+          <w:lang w:val="en-US"/>
+        </w:rPr>
+        <w:t>(</w:t>
+      </w:r>
+      <w:r>
+        <w:rPr>
+          <w:rFonts w:ascii="Droid Sans Mono;monospace;monospace;Droid Sans Fallback" w:hAnsi="Droid Sans Mono;monospace;monospace;Droid Sans Fallback"/>
+          <w:b w:val="false"/>
+          <w:color w:val="9CDCFE"/>
+          <w:sz w:val="17"/>
+          <w:highlight w:val="black"/>
+          <w:lang w:val="en-US"/>
+        </w:rPr>
+        <w:t>event</w:t>
+      </w:r>
+      <w:r>
+        <w:rPr>
+          <w:rFonts w:ascii="Droid Sans Mono;monospace;monospace;Droid Sans Fallback" w:hAnsi="Droid Sans Mono;monospace;monospace;Droid Sans Fallback"/>
+          <w:b w:val="false"/>
+          <w:color w:val="D4D4D4"/>
+          <w:sz w:val="17"/>
+          <w:highlight w:val="black"/>
+          <w:lang w:val="en-US"/>
+        </w:rPr>
+        <w:t>){</w:t>
+      </w:r>
+    </w:p>
+    <w:p>
+      <w:pPr>
+        <w:pStyle w:val="Normal"/>
+        <w:spacing w:lineRule="atLeast" w:line="228" w:before="0" w:after="0"/>
+        <w:rPr>
+          <w:lang w:val="en-US"/>
+        </w:rPr>
+      </w:pPr>
+      <w:r>
+        <w:rPr>
+          <w:rFonts w:ascii="Droid Sans Mono;monospace;monospace;Droid Sans Fallback" w:hAnsi="Droid Sans Mono;monospace;monospace;Droid Sans Fallback"/>
+          <w:b w:val="false"/>
+          <w:color w:val="569CD6"/>
+          <w:sz w:val="17"/>
+          <w:highlight w:val="black"/>
+        </w:rPr>
+        <w:t>let</w:t>
+      </w:r>
+      <w:r>
+        <w:rPr>
+          <w:rFonts w:ascii="Droid Sans Mono;monospace;monospace;Droid Sans Fallback" w:hAnsi="Droid Sans Mono;monospace;monospace;Droid Sans Fallback"/>
+          <w:b w:val="false"/>
+          <w:color w:val="D4D4D4"/>
+          <w:sz w:val="17"/>
+          <w:highlight w:val="black"/>
+        </w:rPr>
         <w:t xml:space="preserve"> </w:t>
       </w:r>
       <w:r>
-        <w:t xml:space="preserve">содержит данные о произошедшем событии. ВНИМАНИЕ!!! Он передается как аргумент </w:t>
-      </w:r>
-      <w:proofErr w:type="spellStart"/>
-      <w:r>
-        <w:rPr>
-          <w:lang w:val="en-US"/>
-        </w:rPr>
-        <w:t>callbackfunction</w:t>
-      </w:r>
-      <w:proofErr w:type="spellEnd"/>
-      <w:r>
+        <w:rPr>
+          <w:rFonts w:ascii="Droid Sans Mono;monospace;monospace;Droid Sans Fallback" w:hAnsi="Droid Sans Mono;monospace;monospace;Droid Sans Fallback"/>
+          <w:b w:val="false"/>
+          <w:color w:val="9CDCFE"/>
+          <w:sz w:val="17"/>
+          <w:highlight w:val="black"/>
+        </w:rPr>
+        <w:t>target</w:t>
+      </w:r>
+      <w:r>
+        <w:rPr>
+          <w:rFonts w:ascii="Droid Sans Mono;monospace;monospace;Droid Sans Fallback" w:hAnsi="Droid Sans Mono;monospace;monospace;Droid Sans Fallback"/>
+          <w:b w:val="false"/>
+          <w:color w:val="D4D4D4"/>
+          <w:sz w:val="17"/>
+          <w:highlight w:val="black"/>
+        </w:rPr>
+        <w:t xml:space="preserve"> = </w:t>
+      </w:r>
+      <w:r>
+        <w:rPr>
+          <w:rFonts w:ascii="Droid Sans Mono;monospace;monospace;Droid Sans Fallback" w:hAnsi="Droid Sans Mono;monospace;monospace;Droid Sans Fallback"/>
+          <w:b w:val="false"/>
+          <w:color w:val="9CDCFE"/>
+          <w:sz w:val="17"/>
+          <w:highlight w:val="black"/>
+        </w:rPr>
+        <w:t>event</w:t>
+      </w:r>
+      <w:r>
+        <w:rPr>
+          <w:rFonts w:ascii="Droid Sans Mono;monospace;monospace;Droid Sans Fallback" w:hAnsi="Droid Sans Mono;monospace;monospace;Droid Sans Fallback"/>
+          <w:b w:val="false"/>
+          <w:color w:val="D4D4D4"/>
+          <w:sz w:val="17"/>
+          <w:highlight w:val="black"/>
+        </w:rPr>
+        <w:t>.</w:t>
+      </w:r>
+      <w:r>
+        <w:rPr>
+          <w:rFonts w:ascii="Droid Sans Mono;monospace;monospace;Droid Sans Fallback" w:hAnsi="Droid Sans Mono;monospace;monospace;Droid Sans Fallback"/>
+          <w:b w:val="false"/>
+          <w:color w:val="4FC1FF"/>
+          <w:sz w:val="17"/>
+          <w:highlight w:val="black"/>
+        </w:rPr>
+        <w:t>target</w:t>
+      </w:r>
+      <w:r>
+        <w:rPr>
+          <w:rFonts w:ascii="Droid Sans Mono;monospace;monospace;Droid Sans Fallback" w:hAnsi="Droid Sans Mono;monospace;monospace;Droid Sans Fallback"/>
+          <w:b w:val="false"/>
+          <w:color w:val="D4D4D4"/>
+          <w:sz w:val="17"/>
+          <w:highlight w:val="black"/>
+        </w:rPr>
+        <w:t>;</w:t>
+      </w:r>
+    </w:p>
+    <w:p>
+      <w:pPr>
+        <w:pStyle w:val="Normal"/>
+        <w:spacing w:lineRule="atLeast" w:line="228" w:before="0" w:after="0"/>
+        <w:rPr>
+          <w:lang w:val="en-US"/>
+        </w:rPr>
+      </w:pPr>
+      <w:r>
+        <w:rPr>
+          <w:rFonts w:ascii="Droid Sans Mono;monospace;monospace;Droid Sans Fallback" w:hAnsi="Droid Sans Mono;monospace;monospace;Droid Sans Fallback"/>
+          <w:b w:val="false"/>
+          <w:color w:val="9CDCFE"/>
+          <w:sz w:val="17"/>
+          <w:highlight w:val="black"/>
+        </w:rPr>
+        <w:t>target</w:t>
+      </w:r>
+      <w:r>
+        <w:rPr>
+          <w:rFonts w:ascii="Droid Sans Mono;monospace;monospace;Droid Sans Fallback" w:hAnsi="Droid Sans Mono;monospace;monospace;Droid Sans Fallback"/>
+          <w:b w:val="false"/>
+          <w:color w:val="D4D4D4"/>
+          <w:sz w:val="17"/>
+          <w:highlight w:val="black"/>
+        </w:rPr>
+        <w:t>.</w:t>
+      </w:r>
+      <w:r>
+        <w:rPr>
+          <w:rFonts w:ascii="Droid Sans Mono;monospace;monospace;Droid Sans Fallback" w:hAnsi="Droid Sans Mono;monospace;monospace;Droid Sans Fallback"/>
+          <w:b w:val="false"/>
+          <w:color w:val="9CDCFE"/>
+          <w:sz w:val="17"/>
+          <w:highlight w:val="black"/>
+        </w:rPr>
+        <w:t>style</w:t>
+      </w:r>
+      <w:r>
+        <w:rPr>
+          <w:rFonts w:ascii="Droid Sans Mono;monospace;monospace;Droid Sans Fallback" w:hAnsi="Droid Sans Mono;monospace;monospace;Droid Sans Fallback"/>
+          <w:b w:val="false"/>
+          <w:color w:val="D4D4D4"/>
+          <w:sz w:val="17"/>
+          <w:highlight w:val="black"/>
+        </w:rPr>
+        <w:t>.</w:t>
+      </w:r>
+      <w:r>
+        <w:rPr>
+          <w:rFonts w:ascii="Droid Sans Mono;monospace;monospace;Droid Sans Fallback" w:hAnsi="Droid Sans Mono;monospace;monospace;Droid Sans Fallback"/>
+          <w:b w:val="false"/>
+          <w:color w:val="9CDCFE"/>
+          <w:sz w:val="17"/>
+          <w:highlight w:val="black"/>
+        </w:rPr>
+        <w:t>backgroundColor</w:t>
+      </w:r>
+      <w:r>
+        <w:rPr>
+          <w:rFonts w:ascii="Droid Sans Mono;monospace;monospace;Droid Sans Fallback" w:hAnsi="Droid Sans Mono;monospace;monospace;Droid Sans Fallback"/>
+          <w:b w:val="false"/>
+          <w:color w:val="D4D4D4"/>
+          <w:sz w:val="17"/>
+          <w:highlight w:val="black"/>
+        </w:rPr>
+        <w:t xml:space="preserve"> = </w:t>
+      </w:r>
+      <w:r>
+        <w:rPr>
+          <w:rFonts w:ascii="Droid Sans Mono;monospace;monospace;Droid Sans Fallback" w:hAnsi="Droid Sans Mono;monospace;monospace;Droid Sans Fallback"/>
+          <w:b w:val="false"/>
+          <w:color w:val="CE9178"/>
+          <w:sz w:val="17"/>
+          <w:highlight w:val="black"/>
+        </w:rPr>
+        <w:t>"red"</w:t>
+      </w:r>
+      <w:r>
+        <w:rPr>
+          <w:rFonts w:ascii="Droid Sans Mono;monospace;monospace;Droid Sans Fallback" w:hAnsi="Droid Sans Mono;monospace;monospace;Droid Sans Fallback"/>
+          <w:b w:val="false"/>
+          <w:color w:val="D4D4D4"/>
+          <w:sz w:val="17"/>
+          <w:highlight w:val="black"/>
+        </w:rPr>
+        <w:t>;</w:t>
+      </w:r>
+    </w:p>
+    <w:p>
+      <w:pPr>
+        <w:pStyle w:val="Normal"/>
+        <w:spacing w:lineRule="atLeast" w:line="228" w:before="0" w:after="0"/>
+        <w:rPr>
+          <w:lang w:val="en-US"/>
+        </w:rPr>
+      </w:pPr>
+      <w:r>
+        <w:rPr>
+          <w:rFonts w:ascii="Droid Sans Mono;monospace;monospace;Droid Sans Fallback" w:hAnsi="Droid Sans Mono;monospace;monospace;Droid Sans Fallback"/>
+          <w:b w:val="false"/>
+          <w:color w:val="D4D4D4"/>
+          <w:sz w:val="17"/>
+          <w:highlight w:val="black"/>
+        </w:rPr>
+        <w:t>});</w:t>
+      </w:r>
+    </w:p>
+    <w:p>
+      <w:pPr>
+        <w:pStyle w:val="Normal"/>
+        <w:spacing w:lineRule="atLeast" w:line="228" w:before="0" w:after="0"/>
+        <w:rPr>
+          <w:lang w:val="en-US"/>
+        </w:rPr>
+      </w:pPr>
+      <w:r>
+        <w:rPr>
+          <w:rFonts w:ascii="Droid Sans Mono;monospace;monospace;Droid Sans Fallback" w:hAnsi="Droid Sans Mono;monospace;monospace;Droid Sans Fallback"/>
+          <w:b w:val="false"/>
+          <w:color w:val="6A9955"/>
+          <w:sz w:val="17"/>
+          <w:highlight w:val="black"/>
+        </w:rPr>
+        <w:t>//event.type - свойство объекта event(тип события)</w:t>
+      </w:r>
+    </w:p>
+    <w:p>
+      <w:pPr>
+        <w:pStyle w:val="Normal"/>
+        <w:spacing w:lineRule="atLeast" w:line="228" w:before="0" w:after="0"/>
+        <w:rPr>
+          <w:lang w:val="en-US"/>
+        </w:rPr>
+      </w:pPr>
+      <w:r>
+        <w:rPr>
+          <w:rFonts w:ascii="Droid Sans Mono;monospace;monospace;Droid Sans Fallback" w:hAnsi="Droid Sans Mono;monospace;monospace;Droid Sans Fallback"/>
+          <w:b w:val="false"/>
+          <w:color w:val="6A9955"/>
+          <w:sz w:val="17"/>
+          <w:highlight w:val="black"/>
+        </w:rPr>
+        <w:t>//event.target - цель события</w:t>
+      </w:r>
+    </w:p>
+    <w:p>
+      <w:pPr>
+        <w:pStyle w:val="Normal"/>
+        <w:rPr>
+          <w:lang w:val="en-US"/>
+        </w:rPr>
+      </w:pPr>
+      <w:r>
+        <w:rPr>
+          <w:lang w:val="en-US"/>
+        </w:rPr>
+      </w:r>
+    </w:p>
+    <w:p>
+      <w:pPr>
+        <w:pStyle w:val="Normal"/>
+        <w:rPr>
+          <w:lang w:val="en-US"/>
+        </w:rPr>
+      </w:pPr>
+      <w:r>
+        <w:rPr>
+          <w:lang w:val="en-US"/>
+        </w:rPr>
+        <w:t xml:space="preserve">Всплытие событий – </w:t>
+      </w:r>
+      <w:r>
+        <w:rPr>
+          <w:lang w:val="en-US"/>
+        </w:rPr>
+        <w:t>обработчик срабатывает на самом вложенном элементе, а после, на объемлющих.</w:t>
+      </w:r>
+    </w:p>
+    <w:p>
+      <w:pPr>
+        <w:pStyle w:val="Normal"/>
+        <w:rPr>
+          <w:lang w:val="en-US"/>
+        </w:rPr>
+      </w:pPr>
+      <w:r>
+        <w:rPr>
+          <w:lang w:val="en-US"/>
+        </w:rPr>
+      </w:r>
+    </w:p>
+    <w:p>
+      <w:pPr>
+        <w:pStyle w:val="Normal"/>
+        <w:rPr>
+          <w:lang w:val="en-US"/>
+        </w:rPr>
+      </w:pPr>
+      <w:r>
+        <w:rPr>
+          <w:lang w:val="en-US"/>
+        </w:rPr>
+        <w:t>Однако иногда нам требуется отменять стандартное поведение событий. Например запретить выделять текст двойным щелчком, или переходить по ссылке.</w:t>
+      </w:r>
+    </w:p>
+    <w:p>
+      <w:pPr>
+        <w:pStyle w:val="Normal"/>
+        <w:rPr>
+          <w:lang w:val="en-US"/>
+        </w:rPr>
+      </w:pPr>
+      <w:r>
+        <w:rPr>
+          <w:rFonts w:ascii="Droid Sans Mono;monospace;monospace;Droid Sans Fallback" w:hAnsi="Droid Sans Mono;monospace;monospace;Droid Sans Fallback"/>
+          <w:b w:val="false"/>
+          <w:color w:val="569CD6"/>
+          <w:sz w:val="17"/>
+          <w:highlight w:val="black"/>
+          <w:lang w:val="en-US"/>
+        </w:rPr>
+        <w:t>let</w:t>
+      </w:r>
+      <w:r>
+        <w:rPr>
+          <w:rFonts w:ascii="Droid Sans Mono;monospace;monospace;Droid Sans Fallback" w:hAnsi="Droid Sans Mono;monospace;monospace;Droid Sans Fallback"/>
+          <w:b w:val="false"/>
+          <w:color w:val="D4D4D4"/>
+          <w:sz w:val="17"/>
+          <w:highlight w:val="black"/>
+          <w:lang w:val="en-US"/>
+        </w:rPr>
         <w:t xml:space="preserve"> </w:t>
       </w:r>
       <w:r>
-        <w:t xml:space="preserve">в </w:t>
-      </w:r>
-      <w:proofErr w:type="spellStart"/>
-      <w:r>
-        <w:rPr>
-          <w:lang w:val="en-US"/>
+        <w:rPr>
+          <w:rFonts w:ascii="Droid Sans Mono;monospace;monospace;Droid Sans Fallback" w:hAnsi="Droid Sans Mono;monospace;monospace;Droid Sans Fallback"/>
+          <w:b w:val="false"/>
+          <w:color w:val="9CDCFE"/>
+          <w:sz w:val="17"/>
+          <w:highlight w:val="black"/>
+          <w:lang w:val="en-US"/>
+        </w:rPr>
+        <w:t>link</w:t>
+      </w:r>
+      <w:r>
+        <w:rPr>
+          <w:rFonts w:ascii="Droid Sans Mono;monospace;monospace;Droid Sans Fallback" w:hAnsi="Droid Sans Mono;monospace;monospace;Droid Sans Fallback"/>
+          <w:b w:val="false"/>
+          <w:color w:val="D4D4D4"/>
+          <w:sz w:val="17"/>
+          <w:highlight w:val="black"/>
+          <w:lang w:val="en-US"/>
+        </w:rPr>
+        <w:t xml:space="preserve"> = </w:t>
+      </w:r>
+      <w:r>
+        <w:rPr>
+          <w:rFonts w:ascii="Droid Sans Mono;monospace;monospace;Droid Sans Fallback" w:hAnsi="Droid Sans Mono;monospace;monospace;Droid Sans Fallback"/>
+          <w:b w:val="false"/>
+          <w:color w:val="9CDCFE"/>
+          <w:sz w:val="17"/>
+          <w:highlight w:val="black"/>
+          <w:lang w:val="en-US"/>
+        </w:rPr>
+        <w:t>document</w:t>
+      </w:r>
+      <w:r>
+        <w:rPr>
+          <w:rFonts w:ascii="Droid Sans Mono;monospace;monospace;Droid Sans Fallback" w:hAnsi="Droid Sans Mono;monospace;monospace;Droid Sans Fallback"/>
+          <w:b w:val="false"/>
+          <w:color w:val="D4D4D4"/>
+          <w:sz w:val="17"/>
+          <w:highlight w:val="black"/>
+          <w:lang w:val="en-US"/>
+        </w:rPr>
+        <w:t>.</w:t>
+      </w:r>
+      <w:r>
+        <w:rPr>
+          <w:rFonts w:ascii="Droid Sans Mono;monospace;monospace;Droid Sans Fallback" w:hAnsi="Droid Sans Mono;monospace;monospace;Droid Sans Fallback"/>
+          <w:b w:val="false"/>
+          <w:color w:val="DCDCAA"/>
+          <w:sz w:val="17"/>
+          <w:highlight w:val="black"/>
+          <w:lang w:val="en-US"/>
+        </w:rPr>
+        <w:t>getElementsByTagName</w:t>
+      </w:r>
+      <w:r>
+        <w:rPr>
+          <w:rFonts w:ascii="Droid Sans Mono;monospace;monospace;Droid Sans Fallback" w:hAnsi="Droid Sans Mono;monospace;monospace;Droid Sans Fallback"/>
+          <w:b w:val="false"/>
+          <w:color w:val="D4D4D4"/>
+          <w:sz w:val="17"/>
+          <w:highlight w:val="black"/>
+          <w:lang w:val="en-US"/>
+        </w:rPr>
+        <w:t>(</w:t>
+      </w:r>
+      <w:r>
+        <w:rPr>
+          <w:rFonts w:ascii="Droid Sans Mono;monospace;monospace;Droid Sans Fallback" w:hAnsi="Droid Sans Mono;monospace;monospace;Droid Sans Fallback"/>
+          <w:b w:val="false"/>
+          <w:color w:val="CE9178"/>
+          <w:sz w:val="17"/>
+          <w:highlight w:val="black"/>
+          <w:lang w:val="en-US"/>
+        </w:rPr>
+        <w:t>"a"</w:t>
+      </w:r>
+      <w:r>
+        <w:rPr>
+          <w:rFonts w:ascii="Droid Sans Mono;monospace;monospace;Droid Sans Fallback" w:hAnsi="Droid Sans Mono;monospace;monospace;Droid Sans Fallback"/>
+          <w:b w:val="false"/>
+          <w:color w:val="D4D4D4"/>
+          <w:sz w:val="17"/>
+          <w:highlight w:val="black"/>
+          <w:lang w:val="en-US"/>
+        </w:rPr>
+        <w:t>);</w:t>
+      </w:r>
+    </w:p>
+    <w:p>
+      <w:pPr>
+        <w:pStyle w:val="Normal"/>
+        <w:spacing w:lineRule="atLeast" w:line="228" w:before="0" w:after="0"/>
+        <w:rPr>
+          <w:lang w:val="en-US"/>
+        </w:rPr>
+      </w:pPr>
+      <w:r>
+        <w:rPr>
+          <w:rFonts w:ascii="Droid Sans Mono;monospace;monospace;Droid Sans Fallback" w:hAnsi="Droid Sans Mono;monospace;monospace;Droid Sans Fallback"/>
+          <w:b w:val="false"/>
+          <w:color w:val="9CDCFE"/>
+          <w:sz w:val="17"/>
+          <w:highlight w:val="black"/>
+        </w:rPr>
+        <w:t>link</w:t>
+      </w:r>
+      <w:r>
+        <w:rPr>
+          <w:rFonts w:ascii="Droid Sans Mono;monospace;monospace;Droid Sans Fallback" w:hAnsi="Droid Sans Mono;monospace;monospace;Droid Sans Fallback"/>
+          <w:b w:val="false"/>
+          <w:color w:val="D4D4D4"/>
+          <w:sz w:val="17"/>
+          <w:highlight w:val="black"/>
+        </w:rPr>
+        <w:t>[</w:t>
+      </w:r>
+      <w:r>
+        <w:rPr>
+          <w:rFonts w:ascii="Droid Sans Mono;monospace;monospace;Droid Sans Fallback" w:hAnsi="Droid Sans Mono;monospace;monospace;Droid Sans Fallback"/>
+          <w:b w:val="false"/>
+          <w:color w:val="B5CEA8"/>
+          <w:sz w:val="17"/>
+          <w:highlight w:val="black"/>
+        </w:rPr>
+        <w:t>0</w:t>
+      </w:r>
+      <w:r>
+        <w:rPr>
+          <w:rFonts w:ascii="Droid Sans Mono;monospace;monospace;Droid Sans Fallback" w:hAnsi="Droid Sans Mono;monospace;monospace;Droid Sans Fallback"/>
+          <w:b w:val="false"/>
+          <w:color w:val="D4D4D4"/>
+          <w:sz w:val="17"/>
+          <w:highlight w:val="black"/>
+        </w:rPr>
+        <w:t>].</w:t>
+      </w:r>
+      <w:r>
+        <w:rPr>
+          <w:rFonts w:ascii="Droid Sans Mono;monospace;monospace;Droid Sans Fallback" w:hAnsi="Droid Sans Mono;monospace;monospace;Droid Sans Fallback"/>
+          <w:b w:val="false"/>
+          <w:color w:val="DCDCAA"/>
+          <w:sz w:val="17"/>
+          <w:highlight w:val="black"/>
         </w:rPr>
         <w:t>addEventListener</w:t>
       </w:r>
-      <w:proofErr w:type="spellEnd"/>
-      <w:r>
-        <w:rPr>
-          <w:lang w:val="en-US"/>
+      <w:r>
+        <w:rPr>
+          <w:rFonts w:ascii="Droid Sans Mono;monospace;monospace;Droid Sans Fallback" w:hAnsi="Droid Sans Mono;monospace;monospace;Droid Sans Fallback"/>
+          <w:b w:val="false"/>
+          <w:color w:val="D4D4D4"/>
+          <w:sz w:val="17"/>
+          <w:highlight w:val="black"/>
+        </w:rPr>
+        <w:t>(</w:t>
+      </w:r>
+      <w:r>
+        <w:rPr>
+          <w:rFonts w:ascii="Droid Sans Mono;monospace;monospace;Droid Sans Fallback" w:hAnsi="Droid Sans Mono;monospace;monospace;Droid Sans Fallback"/>
+          <w:b w:val="false"/>
+          <w:color w:val="CE9178"/>
+          <w:sz w:val="17"/>
+          <w:highlight w:val="black"/>
+        </w:rPr>
+        <w:t>'click'</w:t>
+      </w:r>
+      <w:r>
+        <w:rPr>
+          <w:rFonts w:ascii="Droid Sans Mono;monospace;monospace;Droid Sans Fallback" w:hAnsi="Droid Sans Mono;monospace;monospace;Droid Sans Fallback"/>
+          <w:b w:val="false"/>
+          <w:color w:val="D4D4D4"/>
+          <w:sz w:val="17"/>
+          <w:highlight w:val="black"/>
+        </w:rPr>
+        <w:t xml:space="preserve">, </w:t>
+      </w:r>
+      <w:r>
+        <w:rPr>
+          <w:rFonts w:ascii="Droid Sans Mono;monospace;monospace;Droid Sans Fallback" w:hAnsi="Droid Sans Mono;monospace;monospace;Droid Sans Fallback"/>
+          <w:b w:val="false"/>
+          <w:color w:val="569CD6"/>
+          <w:sz w:val="17"/>
+          <w:highlight w:val="black"/>
+        </w:rPr>
+        <w:t>function</w:t>
+      </w:r>
+      <w:r>
+        <w:rPr>
+          <w:rFonts w:ascii="Droid Sans Mono;monospace;monospace;Droid Sans Fallback" w:hAnsi="Droid Sans Mono;monospace;monospace;Droid Sans Fallback"/>
+          <w:b w:val="false"/>
+          <w:color w:val="D4D4D4"/>
+          <w:sz w:val="17"/>
+          <w:highlight w:val="black"/>
+        </w:rPr>
+        <w:t>(</w:t>
+      </w:r>
+      <w:r>
+        <w:rPr>
+          <w:rFonts w:ascii="Droid Sans Mono;monospace;monospace;Droid Sans Fallback" w:hAnsi="Droid Sans Mono;monospace;monospace;Droid Sans Fallback"/>
+          <w:b w:val="false"/>
+          <w:color w:val="9CDCFE"/>
+          <w:sz w:val="17"/>
+          <w:highlight w:val="black"/>
+        </w:rPr>
+        <w:t>event</w:t>
+      </w:r>
+      <w:r>
+        <w:rPr>
+          <w:rFonts w:ascii="Droid Sans Mono;monospace;monospace;Droid Sans Fallback" w:hAnsi="Droid Sans Mono;monospace;monospace;Droid Sans Fallback"/>
+          <w:b w:val="false"/>
+          <w:color w:val="D4D4D4"/>
+          <w:sz w:val="17"/>
+          <w:highlight w:val="black"/>
+        </w:rPr>
+        <w:t>){</w:t>
+      </w:r>
+    </w:p>
+    <w:p>
+      <w:pPr>
+        <w:pStyle w:val="Normal"/>
+        <w:spacing w:lineRule="atLeast" w:line="228" w:before="0" w:after="0"/>
+        <w:rPr>
+          <w:lang w:val="en-US"/>
+        </w:rPr>
+      </w:pPr>
+      <w:r>
+        <w:rPr>
+          <w:rFonts w:ascii="Droid Sans Mono;monospace;monospace;Droid Sans Fallback" w:hAnsi="Droid Sans Mono;monospace;monospace;Droid Sans Fallback"/>
+          <w:b w:val="false"/>
+          <w:color w:val="9CDCFE"/>
+          <w:sz w:val="17"/>
+          <w:highlight w:val="black"/>
+        </w:rPr>
+        <w:t>event</w:t>
+      </w:r>
+      <w:r>
+        <w:rPr>
+          <w:rFonts w:ascii="Droid Sans Mono;monospace;monospace;Droid Sans Fallback" w:hAnsi="Droid Sans Mono;monospace;monospace;Droid Sans Fallback"/>
+          <w:b w:val="false"/>
+          <w:color w:val="D4D4D4"/>
+          <w:sz w:val="17"/>
+          <w:highlight w:val="black"/>
         </w:rPr>
         <w:t>.</w:t>
       </w:r>
-    </w:p>
-    <w:p>
-      <w:pPr>
-        <w:rPr>
-          <w:lang w:val="en-US"/>
-        </w:rPr>
-      </w:pPr>
-      <w:bookmarkStart w:id="0" w:name="_GoBack"/>
-      <w:bookmarkEnd w:id="0"/>
+      <w:r>
+        <w:rPr>
+          <w:rFonts w:ascii="Droid Sans Mono;monospace;monospace;Droid Sans Fallback" w:hAnsi="Droid Sans Mono;monospace;monospace;Droid Sans Fallback"/>
+          <w:b w:val="false"/>
+          <w:color w:val="DCDCAA"/>
+          <w:sz w:val="17"/>
+          <w:highlight w:val="black"/>
+        </w:rPr>
+        <w:t>preventDefault</w:t>
+      </w:r>
+      <w:r>
+        <w:rPr>
+          <w:rFonts w:ascii="Droid Sans Mono;monospace;monospace;Droid Sans Fallback" w:hAnsi="Droid Sans Mono;monospace;monospace;Droid Sans Fallback"/>
+          <w:b w:val="false"/>
+          <w:color w:val="D4D4D4"/>
+          <w:sz w:val="17"/>
+          <w:highlight w:val="black"/>
+        </w:rPr>
+        <w:t>();</w:t>
+      </w:r>
+    </w:p>
+    <w:p>
+      <w:pPr>
+        <w:pStyle w:val="Normal"/>
+        <w:spacing w:lineRule="atLeast" w:line="228" w:before="0" w:after="0"/>
+        <w:rPr>
+          <w:lang w:val="en-US"/>
+        </w:rPr>
+      </w:pPr>
+      <w:r>
+        <w:rPr>
+          <w:rFonts w:ascii="Droid Sans Mono;monospace;monospace;Droid Sans Fallback" w:hAnsi="Droid Sans Mono;monospace;monospace;Droid Sans Fallback"/>
+          <w:b w:val="false"/>
+          <w:color w:val="D4D4D4"/>
+          <w:sz w:val="17"/>
+          <w:highlight w:val="black"/>
+        </w:rPr>
+        <w:t>})</w:t>
+      </w:r>
+    </w:p>
+    <w:p>
+      <w:pPr>
+        <w:pStyle w:val="Normal"/>
+        <w:rPr>
+          <w:lang w:val="en-US"/>
+        </w:rPr>
+      </w:pPr>
+      <w:r>
+        <w:rPr>
+          <w:lang w:val="en-US"/>
+        </w:rPr>
+      </w:r>
+      <w:r>
+        <w:br w:type="page"/>
+      </w:r>
+    </w:p>
+    <w:p>
+      <w:pPr>
+        <w:pStyle w:val="Normal"/>
+        <w:jc w:val="center"/>
+        <w:rPr/>
+      </w:pPr>
+      <w:r>
+        <w:rPr/>
+        <w:t>Мобильные события</w:t>
+      </w:r>
+    </w:p>
+    <w:p>
+      <w:pPr>
+        <w:pStyle w:val="Normal"/>
+        <w:rPr/>
+      </w:pPr>
+      <w:r>
+        <w:rPr/>
+        <w:t>Все мобильные события начинаются со слова touch</w:t>
+      </w:r>
+    </w:p>
+    <w:p>
+      <w:pPr>
+        <w:pStyle w:val="Normal"/>
+        <w:rPr/>
+      </w:pPr>
+      <w:r>
+        <w:rPr/>
+        <w:t>touchstart — аналог клика</w:t>
+      </w:r>
+    </w:p>
+    <w:p>
+      <w:pPr>
+        <w:pStyle w:val="Normal"/>
+        <w:rPr/>
+      </w:pPr>
+      <w:r>
+        <w:rPr/>
+        <w:t>touchmove — перемещение</w:t>
+      </w:r>
+    </w:p>
+    <w:p>
+      <w:pPr>
+        <w:pStyle w:val="Normal"/>
+        <w:rPr/>
+      </w:pPr>
+      <w:r>
+        <w:rPr/>
+        <w:t>touchend — конец соприкосновения с сенсором</w:t>
+      </w:r>
+    </w:p>
+    <w:p>
+      <w:pPr>
+        <w:pStyle w:val="Normal"/>
+        <w:rPr/>
+      </w:pPr>
+      <w:r>
+        <w:rPr/>
+        <w:t>touchenter — палец намеренно заходит на какой-либо элемент</w:t>
+      </w:r>
+    </w:p>
+    <w:p>
+      <w:pPr>
+        <w:pStyle w:val="Normal"/>
+        <w:rPr/>
+      </w:pPr>
+      <w:r>
+        <w:rPr/>
+        <w:t>touchleave — палец вышел из зоны элемента</w:t>
+      </w:r>
+    </w:p>
+    <w:p>
+      <w:pPr>
+        <w:pStyle w:val="Normal"/>
+        <w:rPr/>
+      </w:pPr>
+      <w:r>
+        <w:rPr/>
+        <w:t>touchcancel — точка соприкосновения больше не регистрируется внутри браузера</w:t>
+      </w:r>
+    </w:p>
+    <w:p>
+      <w:pPr>
+        <w:pStyle w:val="Normal"/>
+        <w:rPr/>
+      </w:pPr>
+      <w:r>
+        <w:rPr/>
+      </w:r>
+    </w:p>
+    <w:p>
+      <w:pPr>
+        <w:pStyle w:val="Normal"/>
+        <w:rPr/>
+      </w:pPr>
+      <w:r>
+        <w:rPr/>
+      </w:r>
+    </w:p>
+    <w:p>
+      <w:pPr>
+        <w:pStyle w:val="Normal"/>
+        <w:rPr/>
+      </w:pPr>
+      <w:r>
+        <w:rPr/>
+        <w:t>Действовать аккуратно, т.к. могут быть конфликты между обработчиками событий click и touchstart.</w:t>
+      </w:r>
+    </w:p>
+    <w:p>
+      <w:pPr>
+        <w:pStyle w:val="Normal"/>
+        <w:spacing w:before="0" w:after="160"/>
+        <w:rPr/>
+      </w:pPr>
+      <w:r>
+        <w:rPr/>
+      </w:r>
     </w:p>
     <w:sectPr>
+      <w:type w:val="nextPage"/>
       <w:pgSz w:w="11906" w:h="16838"/>
-      <w:pgMar w:top="1134" w:right="850" w:bottom="1134" w:left="1701" w:header="708" w:footer="708" w:gutter="0"/>
-      <w:cols w:space="708"/>
-      <w:docGrid w:linePitch="360"/>
+      <w:pgMar w:left="1701" w:right="850" w:header="0" w:top="1134" w:footer="0" w:bottom="1134" w:gutter="0"/>
+      <w:pgNumType w:fmt="decimal"/>
+      <w:formProt w:val="false"/>
+      <w:textDirection w:val="lrTb"/>
+      <w:docGrid w:type="default" w:linePitch="360" w:charSpace="4096"/>
     </w:sectPr>
   </w:body>
 </w:document>
 </file>
 
 <file path=word/styles.xml><?xml version="1.0" encoding="utf-8"?>
-<w:styles xmlns:mc="http://schemas.openxmlformats.org/markup-compatibility/2006" xmlns:r="http://schemas.openxmlformats.org/officeDocument/2006/relationships" xmlns:w="http://schemas.openxmlformats.org/wordprocessingml/2006/main" xmlns:w14="http://schemas.microsoft.com/office/word/2010/wordml" xmlns:w15="http://schemas.microsoft.com/office/word/2012/wordml" xmlns:w16se="http://schemas.microsoft.com/office/word/2015/wordml/symex" mc:Ignorable="w14 w15 w16se">
+<w:styles xmlns:w="http://schemas.openxmlformats.org/wordprocessingml/2006/main" xmlns:w14="http://schemas.microsoft.com/office/word/2010/wordml" xmlns:mc="http://schemas.openxmlformats.org/markup-compatibility/2006" mc:Ignorable="w14">
   <w:docDefaults>
     <w:rPrDefault>
       <w:rPr>
-        <w:rFonts w:asciiTheme="minorHAnsi" w:eastAsiaTheme="minorHAnsi" w:hAnsiTheme="minorHAnsi" w:cstheme="minorBidi"/>
-        <w:sz w:val="22"/>
+        <w:rFonts w:ascii="Calibri" w:hAnsi="Calibri" w:eastAsia="Calibri" w:cs="" w:asciiTheme="minorHAnsi" w:cstheme="minorBidi" w:eastAsiaTheme="minorHAnsi" w:hAnsiTheme="minorHAnsi"/>
         <w:szCs w:val="22"/>
         <w:lang w:val="ru-RU" w:eastAsia="en-US" w:bidi="ar-SA"/>
       </w:rPr>
     </w:rPrDefault>
     <w:pPrDefault>
       <w:pPr>
-        <w:spacing w:after="160" w:line="259" w:lineRule="auto"/>
+        <w:suppressAutoHyphens w:val="true"/>
       </w:pPr>
     </w:pPrDefault>
   </w:docDefaults>
   <w:latentStyles w:defLockedState="0" w:defUIPriority="99" w:defSemiHidden="0" w:defUnhideWhenUsed="0" w:defQFormat="0" w:count="371">
     <w:lsdException w:name="Normal" w:uiPriority="0" w:qFormat="1"/>
     <w:lsdException w:name="heading 1" w:uiPriority="9" w:qFormat="1"/>
-    <w:lsdException w:name="heading 2" w:semiHidden="1" w:uiPriority="9" w:unhideWhenUsed="1" w:qFormat="1"/>
-    <w:lsdException w:name="heading 3" w:semiHidden="1" w:uiPriority="9" w:unhideWhenUsed="1" w:qFormat="1"/>
-    <w:lsdException w:name="heading 4" w:semiHidden="1" w:uiPriority="9" w:unhideWhenUsed="1" w:qFormat="1"/>
-    <w:lsdException w:name="heading 5" w:semiHidden="1" w:uiPriority="9" w:unhideWhenUsed="1" w:qFormat="1"/>
-    <w:lsdException w:name="heading 6" w:semiHidden="1" w:uiPriority="9" w:unhideWhenUsed="1" w:qFormat="1"/>
-    <w:lsdException w:name="heading 7" w:semiHidden="1" w:uiPriority="9" w:unhideWhenUsed="1" w:qFormat="1"/>
-    <w:lsdException w:name="heading 8" w:semiHidden="1" w:uiPriority="9" w:unhideWhenUsed="1" w:qFormat="1"/>
-    <w:lsdException w:name="heading 9" w:semiHidden="1" w:uiPriority="9" w:unhideWhenUsed="1" w:qFormat="1"/>
+    <w:lsdException w:name="heading 2" w:uiPriority="9" w:semiHidden="1" w:unhideWhenUsed="1" w:qFormat="1"/>
+    <w:lsdException w:name="heading 3" w:uiPriority="9" w:semiHidden="1" w:unhideWhenUsed="1" w:qFormat="1"/>
+    <w:lsdException w:name="heading 4" w:uiPriority="9" w:semiHidden="1" w:unhideWhenUsed="1" w:qFormat="1"/>
+    <w:lsdException w:name="heading 5" w:uiPriority="9" w:semiHidden="1" w:unhideWhenUsed="1" w:qFormat="1"/>
+    <w:lsdException w:name="heading 6" w:uiPriority="9" w:semiHidden="1" w:unhideWhenUsed="1" w:qFormat="1"/>
+    <w:lsdException w:name="heading 7" w:uiPriority="9" w:semiHidden="1" w:unhideWhenUsed="1" w:qFormat="1"/>
+    <w:lsdException w:name="heading 8" w:uiPriority="9" w:semiHidden="1" w:unhideWhenUsed="1" w:qFormat="1"/>
+    <w:lsdException w:name="heading 9" w:uiPriority="9" w:semiHidden="1" w:unhideWhenUsed="1" w:qFormat="1"/>
     <w:lsdException w:name="index 1" w:semiHidden="1" w:unhideWhenUsed="1"/>
     <w:lsdException w:name="index 2" w:semiHidden="1" w:unhideWhenUsed="1"/>
     <w:lsdException w:name="index 3" w:semiHidden="1" w:unhideWhenUsed="1"/>
@@ -174,22 +1090,22 @@
     <w:lsdException w:name="index 7" w:semiHidden="1" w:unhideWhenUsed="1"/>
     <w:lsdException w:name="index 8" w:semiHidden="1" w:unhideWhenUsed="1"/>
     <w:lsdException w:name="index 9" w:semiHidden="1" w:unhideWhenUsed="1"/>
-    <w:lsdException w:name="toc 1" w:semiHidden="1" w:uiPriority="39" w:unhideWhenUsed="1"/>
-    <w:lsdException w:name="toc 2" w:semiHidden="1" w:uiPriority="39" w:unhideWhenUsed="1"/>
-    <w:lsdException w:name="toc 3" w:semiHidden="1" w:uiPriority="39" w:unhideWhenUsed="1"/>
-    <w:lsdException w:name="toc 4" w:semiHidden="1" w:uiPriority="39" w:unhideWhenUsed="1"/>
-    <w:lsdException w:name="toc 5" w:semiHidden="1" w:uiPriority="39" w:unhideWhenUsed="1"/>
-    <w:lsdException w:name="toc 6" w:semiHidden="1" w:uiPriority="39" w:unhideWhenUsed="1"/>
-    <w:lsdException w:name="toc 7" w:semiHidden="1" w:uiPriority="39" w:unhideWhenUsed="1"/>
-    <w:lsdException w:name="toc 8" w:semiHidden="1" w:uiPriority="39" w:unhideWhenUsed="1"/>
-    <w:lsdException w:name="toc 9" w:semiHidden="1" w:uiPriority="39" w:unhideWhenUsed="1"/>
+    <w:lsdException w:name="toc 1" w:uiPriority="39" w:semiHidden="1" w:unhideWhenUsed="1"/>
+    <w:lsdException w:name="toc 2" w:uiPriority="39" w:semiHidden="1" w:unhideWhenUsed="1"/>
+    <w:lsdException w:name="toc 3" w:uiPriority="39" w:semiHidden="1" w:unhideWhenUsed="1"/>
+    <w:lsdException w:name="toc 4" w:uiPriority="39" w:semiHidden="1" w:unhideWhenUsed="1"/>
+    <w:lsdException w:name="toc 5" w:uiPriority="39" w:semiHidden="1" w:unhideWhenUsed="1"/>
+    <w:lsdException w:name="toc 6" w:uiPriority="39" w:semiHidden="1" w:unhideWhenUsed="1"/>
+    <w:lsdException w:name="toc 7" w:uiPriority="39" w:semiHidden="1" w:unhideWhenUsed="1"/>
+    <w:lsdException w:name="toc 8" w:uiPriority="39" w:semiHidden="1" w:unhideWhenUsed="1"/>
+    <w:lsdException w:name="toc 9" w:uiPriority="39" w:semiHidden="1" w:unhideWhenUsed="1"/>
     <w:lsdException w:name="Normal Indent" w:semiHidden="1" w:unhideWhenUsed="1"/>
     <w:lsdException w:name="footnote text" w:semiHidden="1" w:unhideWhenUsed="1"/>
     <w:lsdException w:name="annotation text" w:semiHidden="1" w:unhideWhenUsed="1"/>
     <w:lsdException w:name="header" w:semiHidden="1" w:unhideWhenUsed="1"/>
     <w:lsdException w:name="footer" w:semiHidden="1" w:unhideWhenUsed="1"/>
     <w:lsdException w:name="index heading" w:semiHidden="1" w:unhideWhenUsed="1"/>
-    <w:lsdException w:name="caption" w:semiHidden="1" w:uiPriority="35" w:unhideWhenUsed="1" w:qFormat="1"/>
+    <w:lsdException w:name="caption" w:uiPriority="35" w:semiHidden="1" w:unhideWhenUsed="1" w:qFormat="1"/>
     <w:lsdException w:name="table of figures" w:semiHidden="1" w:unhideWhenUsed="1"/>
     <w:lsdException w:name="envelope address" w:semiHidden="1" w:unhideWhenUsed="1"/>
     <w:lsdException w:name="envelope return" w:semiHidden="1" w:unhideWhenUsed="1"/>
@@ -220,7 +1136,7 @@
     <w:lsdException w:name="Title" w:uiPriority="10" w:qFormat="1"/>
     <w:lsdException w:name="Closing" w:semiHidden="1" w:unhideWhenUsed="1"/>
     <w:lsdException w:name="Signature" w:semiHidden="1" w:unhideWhenUsed="1"/>
-    <w:lsdException w:name="Default Paragraph Font" w:semiHidden="1" w:uiPriority="1" w:unhideWhenUsed="1"/>
+    <w:lsdException w:name="Default Paragraph Font" w:uiPriority="1" w:semiHidden="1" w:unhideWhenUsed="1"/>
     <w:lsdException w:name="Body Text" w:semiHidden="1" w:unhideWhenUsed="1"/>
     <w:lsdException w:name="Body Text Indent" w:semiHidden="1" w:unhideWhenUsed="1"/>
     <w:lsdException w:name="List Continue" w:semiHidden="1" w:unhideWhenUsed="1"/>
@@ -420,8 +1336,8 @@
     <w:lsdException w:name="Subtle Reference" w:uiPriority="31" w:qFormat="1"/>
     <w:lsdException w:name="Intense Reference" w:uiPriority="32" w:qFormat="1"/>
     <w:lsdException w:name="Book Title" w:uiPriority="33" w:qFormat="1"/>
-    <w:lsdException w:name="Bibliography" w:semiHidden="1" w:uiPriority="37" w:unhideWhenUsed="1"/>
-    <w:lsdException w:name="TOC Heading" w:semiHidden="1" w:uiPriority="39" w:unhideWhenUsed="1" w:qFormat="1"/>
+    <w:lsdException w:name="Bibliography" w:uiPriority="37" w:semiHidden="1" w:unhideWhenUsed="1"/>
+    <w:lsdException w:name="TOC Heading" w:uiPriority="39" w:semiHidden="1" w:unhideWhenUsed="1" w:qFormat="1"/>
     <w:lsdException w:name="Plain Table 1" w:uiPriority="41"/>
     <w:lsdException w:name="Plain Table 2" w:uiPriority="42"/>
     <w:lsdException w:name="Plain Table 3" w:uiPriority="43"/>
@@ -527,15 +1443,97 @@
     <w:lsdException w:name="List Table 6 Colorful Accent 6" w:uiPriority="51"/>
     <w:lsdException w:name="List Table 7 Colorful Accent 6" w:uiPriority="52"/>
   </w:latentStyles>
-  <w:style w:type="paragraph" w:default="1" w:styleId="a">
+  <w:style w:type="paragraph" w:styleId="Normal" w:default="1">
     <w:name w:val="Normal"/>
     <w:qFormat/>
+    <w:pPr>
+      <w:widowControl/>
+      <w:suppressAutoHyphens w:val="true"/>
+      <w:bidi w:val="0"/>
+      <w:spacing w:lineRule="auto" w:line="259" w:before="0" w:after="160"/>
+      <w:jc w:val="left"/>
+    </w:pPr>
+    <w:rPr>
+      <w:rFonts w:ascii="Calibri" w:hAnsi="Calibri" w:eastAsia="Calibri" w:cs="" w:asciiTheme="minorHAnsi" w:cstheme="minorBidi" w:eastAsiaTheme="minorHAnsi" w:hAnsiTheme="minorHAnsi"/>
+      <w:color w:val="auto"/>
+      <w:kern w:val="0"/>
+      <w:sz w:val="22"/>
+      <w:szCs w:val="22"/>
+      <w:lang w:val="ru-RU" w:eastAsia="en-US" w:bidi="ar-SA"/>
+    </w:rPr>
   </w:style>
-  <w:style w:type="character" w:default="1" w:styleId="a0">
+  <w:style w:type="character" w:styleId="DefaultParagraphFont" w:default="1">
     <w:name w:val="Default Paragraph Font"/>
     <w:uiPriority w:val="1"/>
     <w:semiHidden/>
     <w:unhideWhenUsed/>
+    <w:qFormat/>
+    <w:rPr/>
+  </w:style>
+  <w:style w:type="paragraph" w:styleId="Style14">
+    <w:name w:val="Заголовок"/>
+    <w:basedOn w:val="Normal"/>
+    <w:next w:val="Style15"/>
+    <w:qFormat/>
+    <w:pPr>
+      <w:keepNext w:val="true"/>
+      <w:spacing w:before="240" w:after="120"/>
+    </w:pPr>
+    <w:rPr>
+      <w:rFonts w:ascii="Liberation Sans" w:hAnsi="Liberation Sans" w:eastAsia="Noto Sans CJK SC" w:cs="Lohit Devanagari"/>
+      <w:sz w:val="28"/>
+      <w:szCs w:val="28"/>
+    </w:rPr>
+  </w:style>
+  <w:style w:type="paragraph" w:styleId="Style15">
+    <w:name w:val="Body Text"/>
+    <w:basedOn w:val="Normal"/>
+    <w:pPr>
+      <w:spacing w:lineRule="auto" w:line="276" w:before="0" w:after="140"/>
+    </w:pPr>
+    <w:rPr/>
+  </w:style>
+  <w:style w:type="paragraph" w:styleId="Style16">
+    <w:name w:val="List"/>
+    <w:basedOn w:val="Style15"/>
+    <w:pPr/>
+    <w:rPr>
+      <w:rFonts w:cs="Lohit Devanagari"/>
+    </w:rPr>
+  </w:style>
+  <w:style w:type="paragraph" w:styleId="Style17">
+    <w:name w:val="Caption"/>
+    <w:basedOn w:val="Normal"/>
+    <w:qFormat/>
+    <w:pPr>
+      <w:suppressLineNumbers/>
+      <w:spacing w:before="120" w:after="120"/>
+    </w:pPr>
+    <w:rPr>
+      <w:rFonts w:cs="Lohit Devanagari"/>
+      <w:i/>
+      <w:iCs/>
+      <w:sz w:val="24"/>
+      <w:szCs w:val="24"/>
+    </w:rPr>
+  </w:style>
+  <w:style w:type="paragraph" w:styleId="Style18">
+    <w:name w:val="Указатель"/>
+    <w:basedOn w:val="Normal"/>
+    <w:qFormat/>
+    <w:pPr>
+      <w:suppressLineNumbers/>
+    </w:pPr>
+    <w:rPr>
+      <w:rFonts w:cs="Lohit Devanagari"/>
+    </w:rPr>
+  </w:style>
+  <w:style w:type="numbering" w:styleId="NoList" w:default="1">
+    <w:name w:val="No List"/>
+    <w:uiPriority w:val="99"/>
+    <w:semiHidden/>
+    <w:unhideWhenUsed/>
+    <w:qFormat/>
   </w:style>
   <w:style w:type="table" w:default="1" w:styleId="a1">
     <w:name w:val="Normal Table"/>
@@ -551,12 +1549,6 @@
         <w:right w:w="108" w:type="dxa"/>
       </w:tblCellMar>
     </w:tblPr>
-  </w:style>
-  <w:style w:type="numbering" w:default="1" w:styleId="a2">
-    <w:name w:val="No List"/>
-    <w:uiPriority w:val="99"/>
-    <w:semiHidden/>
-    <w:unhideWhenUsed/>
   </w:style>
 </w:styles>
 </file>

</xml_diff>

<commit_message>
Completed JS summary at word
</commit_message>
<xml_diff>
--- a/конс.docx
+++ b/конс.docx
@@ -1800,48 +1800,65 @@
         <w:t>делает реверс обработки массива, индекс не меняется.</w:t>
       </w:r>
     </w:p>
+    <w:p/>
+    <w:p>
+      <w:pPr>
+        <w:jc w:val="center"/>
+      </w:pPr>
+      <w:r>
+        <w:t>Остаточные параметры</w:t>
+      </w:r>
+      <w:r>
+        <w:t xml:space="preserve"> в функциях.</w:t>
+      </w:r>
+    </w:p>
     <w:p>
       <w:r>
         <w:br w:type="page"/>
       </w:r>
     </w:p>
     <w:p>
+      <w:pPr>
+        <w:jc w:val="center"/>
+        <w:rPr>
+          <w:rFonts w:ascii="Arial" w:hAnsi="Arial" w:cs="Arial"/>
+          <w:color w:val="4D5156"/>
+          <w:sz w:val="21"/>
+          <w:szCs w:val="21"/>
+          <w:shd w:val="clear" w:color="auto" w:fill="FFFFFF"/>
+        </w:rPr>
+      </w:pPr>
       <w:r>
         <w:lastRenderedPageBreak/>
-        <w:t>Остаточные параметры</w:t>
-      </w:r>
-    </w:p>
-    <w:p>
+        <w:t>Ссылочные типы и типы значения, р</w:t>
+      </w:r>
+      <w:r>
+        <w:t xml:space="preserve">ассказывается в контексте </w:t>
+      </w:r>
+      <w:r>
+        <w:rPr>
+          <w:rFonts w:ascii="Arial" w:hAnsi="Arial" w:cs="Arial"/>
+          <w:color w:val="4D5156"/>
+          <w:sz w:val="21"/>
+          <w:szCs w:val="21"/>
+          <w:shd w:val="clear" w:color="auto" w:fill="FFFFFF"/>
+        </w:rPr>
+        <w:t>C#</w:t>
+      </w:r>
+    </w:p>
+    <w:p>
+      <w:pPr>
+        <w:jc w:val="center"/>
+        <w:rPr>
+          <w:rFonts w:ascii="Arial" w:hAnsi="Arial" w:cs="Arial"/>
+          <w:color w:val="4D5156"/>
+          <w:sz w:val="21"/>
+          <w:szCs w:val="21"/>
+          <w:shd w:val="clear" w:color="auto" w:fill="FFFFFF"/>
+        </w:rPr>
+      </w:pPr>
       <w:bookmarkStart w:id="0" w:name="_GoBack"/>
       <w:bookmarkEnd w:id="0"/>
-    </w:p>
-    <w:p>
-      <w:pPr>
-        <w:jc w:val="center"/>
-        <w:rPr>
-          <w:rFonts w:ascii="Arial" w:hAnsi="Arial" w:cs="Arial"/>
-          <w:color w:val="4D5156"/>
-          <w:sz w:val="21"/>
-          <w:szCs w:val="21"/>
-          <w:shd w:val="clear" w:color="auto" w:fill="FFFFFF"/>
-        </w:rPr>
-      </w:pPr>
-      <w:r>
-        <w:t>Ссылочные типы и типы значения, р</w:t>
-      </w:r>
-      <w:r>
-        <w:t xml:space="preserve">ассказывается в контексте </w:t>
-      </w:r>
-      <w:r>
-        <w:rPr>
-          <w:rFonts w:ascii="Arial" w:hAnsi="Arial" w:cs="Arial"/>
-          <w:color w:val="4D5156"/>
-          <w:sz w:val="21"/>
-          <w:szCs w:val="21"/>
-          <w:shd w:val="clear" w:color="auto" w:fill="FFFFFF"/>
-        </w:rPr>
-        <w:t>C#</w:t>
-      </w:r>
     </w:p>
     <w:p>
       <w:pPr>
@@ -2332,6 +2349,799 @@
         <w:t>?</w:t>
       </w:r>
     </w:p>
+    <w:p/>
+    <w:p/>
+    <w:p>
+      <w:r>
+        <w:br w:type="page"/>
+      </w:r>
+    </w:p>
+    <w:p>
+      <w:pPr>
+        <w:ind w:firstLine="708"/>
+        <w:jc w:val="center"/>
+      </w:pPr>
+      <w:r>
+        <w:lastRenderedPageBreak/>
+        <w:t>СОБЫТИЯ</w:t>
+      </w:r>
+    </w:p>
+    <w:p>
+      <w:pPr>
+        <w:ind w:firstLine="708"/>
+      </w:pPr>
+      <w:r>
+        <w:t xml:space="preserve">Объект </w:t>
+      </w:r>
+      <w:r>
+        <w:rPr>
+          <w:lang w:val="en-US"/>
+        </w:rPr>
+        <w:t>event</w:t>
+      </w:r>
+      <w:r>
+        <w:t xml:space="preserve"> содержит данные о произошедшем событии. ВНИМАНИЕ!!! Он передается как аргумент </w:t>
+      </w:r>
+      <w:r>
+        <w:rPr>
+          <w:lang w:val="en-US"/>
+        </w:rPr>
+        <w:t>callbackfunction</w:t>
+      </w:r>
+      <w:r>
+        <w:t xml:space="preserve"> в </w:t>
+      </w:r>
+      <w:r>
+        <w:rPr>
+          <w:lang w:val="en-US"/>
+        </w:rPr>
+        <w:t>addEventListener</w:t>
+      </w:r>
+      <w:r>
+        <w:t>.</w:t>
+      </w:r>
+    </w:p>
+    <w:p>
+      <w:pPr>
+        <w:ind w:firstLine="708"/>
+      </w:pPr>
+      <w:r>
+        <w:t xml:space="preserve">Его свойства вызываются внутри функции. И если мы хотим управлять самими действиями события, то объект </w:t>
+      </w:r>
+      <w:r>
+        <w:rPr>
+          <w:lang w:val="en-US"/>
+        </w:rPr>
+        <w:t>event</w:t>
+      </w:r>
+      <w:r>
+        <w:t xml:space="preserve"> всегда следует передавать </w:t>
+      </w:r>
+      <w:r>
+        <w:rPr>
+          <w:lang w:val="en-US"/>
+        </w:rPr>
+        <w:t>callback</w:t>
+      </w:r>
+      <w:r>
+        <w:t xml:space="preserve"> функции.</w:t>
+      </w:r>
+    </w:p>
+    <w:p>
+      <w:pPr>
+        <w:rPr>
+          <w:lang w:val="en-US"/>
+        </w:rPr>
+      </w:pPr>
+      <w:r>
+        <w:rPr>
+          <w:rFonts w:ascii="Droid Sans Mono;monospace;monos" w:hAnsi="Droid Sans Mono;monospace;monos"/>
+          <w:color w:val="9CDCFE"/>
+          <w:sz w:val="17"/>
+          <w:highlight w:val="black"/>
+          <w:lang w:val="en-US"/>
+        </w:rPr>
+        <w:t>btn</w:t>
+      </w:r>
+      <w:r>
+        <w:rPr>
+          <w:rFonts w:ascii="Droid Sans Mono;monospace;monos" w:hAnsi="Droid Sans Mono;monospace;monos"/>
+          <w:color w:val="D4D4D4"/>
+          <w:sz w:val="17"/>
+          <w:highlight w:val="black"/>
+          <w:lang w:val="en-US"/>
+        </w:rPr>
+        <w:t>[</w:t>
+      </w:r>
+      <w:r>
+        <w:rPr>
+          <w:rFonts w:ascii="Droid Sans Mono;monospace;monos" w:hAnsi="Droid Sans Mono;monospace;monos"/>
+          <w:color w:val="B5CEA8"/>
+          <w:sz w:val="17"/>
+          <w:highlight w:val="black"/>
+          <w:lang w:val="en-US"/>
+        </w:rPr>
+        <w:t>1</w:t>
+      </w:r>
+      <w:r>
+        <w:rPr>
+          <w:rFonts w:ascii="Droid Sans Mono;monospace;monos" w:hAnsi="Droid Sans Mono;monospace;monos"/>
+          <w:color w:val="D4D4D4"/>
+          <w:sz w:val="17"/>
+          <w:highlight w:val="black"/>
+          <w:lang w:val="en-US"/>
+        </w:rPr>
+        <w:t>].</w:t>
+      </w:r>
+      <w:r>
+        <w:rPr>
+          <w:rFonts w:ascii="Droid Sans Mono;monospace;monos" w:hAnsi="Droid Sans Mono;monospace;monos"/>
+          <w:color w:val="DCDCAA"/>
+          <w:sz w:val="17"/>
+          <w:highlight w:val="black"/>
+          <w:lang w:val="en-US"/>
+        </w:rPr>
+        <w:t>addEventListener</w:t>
+      </w:r>
+      <w:r>
+        <w:rPr>
+          <w:rFonts w:ascii="Droid Sans Mono;monospace;monos" w:hAnsi="Droid Sans Mono;monospace;monos"/>
+          <w:color w:val="D4D4D4"/>
+          <w:sz w:val="17"/>
+          <w:highlight w:val="black"/>
+          <w:lang w:val="en-US"/>
+        </w:rPr>
+        <w:t>(</w:t>
+      </w:r>
+      <w:r>
+        <w:rPr>
+          <w:rFonts w:ascii="Droid Sans Mono;monospace;monos" w:hAnsi="Droid Sans Mono;monospace;monos"/>
+          <w:color w:val="CE9178"/>
+          <w:sz w:val="17"/>
+          <w:highlight w:val="black"/>
+          <w:lang w:val="en-US"/>
+        </w:rPr>
+        <w:t>"mouseenter"</w:t>
+      </w:r>
+      <w:r>
+        <w:rPr>
+          <w:rFonts w:ascii="Droid Sans Mono;monospace;monos" w:hAnsi="Droid Sans Mono;monospace;monos"/>
+          <w:color w:val="D4D4D4"/>
+          <w:sz w:val="17"/>
+          <w:highlight w:val="black"/>
+          <w:lang w:val="en-US"/>
+        </w:rPr>
+        <w:t>,</w:t>
+      </w:r>
+      <w:r>
+        <w:rPr>
+          <w:rFonts w:ascii="Droid Sans Mono;monospace;monos" w:hAnsi="Droid Sans Mono;monospace;monos"/>
+          <w:color w:val="569CD6"/>
+          <w:sz w:val="17"/>
+          <w:highlight w:val="black"/>
+          <w:lang w:val="en-US"/>
+        </w:rPr>
+        <w:t>function</w:t>
+      </w:r>
+      <w:r>
+        <w:rPr>
+          <w:rFonts w:ascii="Droid Sans Mono;monospace;monos" w:hAnsi="Droid Sans Mono;monospace;monos"/>
+          <w:color w:val="D4D4D4"/>
+          <w:sz w:val="17"/>
+          <w:highlight w:val="black"/>
+          <w:lang w:val="en-US"/>
+        </w:rPr>
+        <w:t>(</w:t>
+      </w:r>
+      <w:r>
+        <w:rPr>
+          <w:rFonts w:ascii="Droid Sans Mono;monospace;monos" w:hAnsi="Droid Sans Mono;monospace;monos"/>
+          <w:color w:val="9CDCFE"/>
+          <w:sz w:val="17"/>
+          <w:highlight w:val="black"/>
+          <w:lang w:val="en-US"/>
+        </w:rPr>
+        <w:t>event</w:t>
+      </w:r>
+      <w:r>
+        <w:rPr>
+          <w:rFonts w:ascii="Droid Sans Mono;monospace;monos" w:hAnsi="Droid Sans Mono;monospace;monos"/>
+          <w:color w:val="D4D4D4"/>
+          <w:sz w:val="17"/>
+          <w:highlight w:val="black"/>
+          <w:lang w:val="en-US"/>
+        </w:rPr>
+        <w:t>){</w:t>
+      </w:r>
+    </w:p>
+    <w:p>
+      <w:pPr>
+        <w:spacing w:after="0" w:line="228" w:lineRule="atLeast"/>
+        <w:rPr>
+          <w:lang w:val="en-US"/>
+        </w:rPr>
+      </w:pPr>
+      <w:r>
+        <w:rPr>
+          <w:rFonts w:ascii="Droid Sans Mono;monospace;monos" w:hAnsi="Droid Sans Mono;monospace;monos"/>
+          <w:color w:val="569CD6"/>
+          <w:sz w:val="17"/>
+          <w:highlight w:val="black"/>
+          <w:lang w:val="en-US"/>
+        </w:rPr>
+        <w:t>let</w:t>
+      </w:r>
+      <w:r>
+        <w:rPr>
+          <w:rFonts w:ascii="Droid Sans Mono;monospace;monos" w:hAnsi="Droid Sans Mono;monospace;monos"/>
+          <w:color w:val="D4D4D4"/>
+          <w:sz w:val="17"/>
+          <w:highlight w:val="black"/>
+          <w:lang w:val="en-US"/>
+        </w:rPr>
+        <w:t xml:space="preserve"> </w:t>
+      </w:r>
+      <w:r>
+        <w:rPr>
+          <w:rFonts w:ascii="Droid Sans Mono;monospace;monos" w:hAnsi="Droid Sans Mono;monospace;monos"/>
+          <w:color w:val="9CDCFE"/>
+          <w:sz w:val="17"/>
+          <w:highlight w:val="black"/>
+          <w:lang w:val="en-US"/>
+        </w:rPr>
+        <w:t>target</w:t>
+      </w:r>
+      <w:r>
+        <w:rPr>
+          <w:rFonts w:ascii="Droid Sans Mono;monospace;monos" w:hAnsi="Droid Sans Mono;monospace;monos"/>
+          <w:color w:val="D4D4D4"/>
+          <w:sz w:val="17"/>
+          <w:highlight w:val="black"/>
+          <w:lang w:val="en-US"/>
+        </w:rPr>
+        <w:t xml:space="preserve"> = </w:t>
+      </w:r>
+      <w:r>
+        <w:rPr>
+          <w:rFonts w:ascii="Droid Sans Mono;monospace;monos" w:hAnsi="Droid Sans Mono;monospace;monos"/>
+          <w:color w:val="9CDCFE"/>
+          <w:sz w:val="17"/>
+          <w:highlight w:val="black"/>
+          <w:lang w:val="en-US"/>
+        </w:rPr>
+        <w:t>event</w:t>
+      </w:r>
+      <w:r>
+        <w:rPr>
+          <w:rFonts w:ascii="Droid Sans Mono;monospace;monos" w:hAnsi="Droid Sans Mono;monospace;monos"/>
+          <w:color w:val="D4D4D4"/>
+          <w:sz w:val="17"/>
+          <w:highlight w:val="black"/>
+          <w:lang w:val="en-US"/>
+        </w:rPr>
+        <w:t>.</w:t>
+      </w:r>
+      <w:r>
+        <w:rPr>
+          <w:rFonts w:ascii="Droid Sans Mono;monospace;monos" w:hAnsi="Droid Sans Mono;monospace;monos"/>
+          <w:color w:val="4FC1FF"/>
+          <w:sz w:val="17"/>
+          <w:highlight w:val="black"/>
+          <w:lang w:val="en-US"/>
+        </w:rPr>
+        <w:t>target</w:t>
+      </w:r>
+      <w:r>
+        <w:rPr>
+          <w:rFonts w:ascii="Droid Sans Mono;monospace;monos" w:hAnsi="Droid Sans Mono;monospace;monos"/>
+          <w:color w:val="D4D4D4"/>
+          <w:sz w:val="17"/>
+          <w:highlight w:val="black"/>
+          <w:lang w:val="en-US"/>
+        </w:rPr>
+        <w:t>;</w:t>
+      </w:r>
+    </w:p>
+    <w:p>
+      <w:pPr>
+        <w:spacing w:after="0" w:line="228" w:lineRule="atLeast"/>
+        <w:rPr>
+          <w:lang w:val="en-US"/>
+        </w:rPr>
+      </w:pPr>
+      <w:r>
+        <w:rPr>
+          <w:rFonts w:ascii="Droid Sans Mono;monospace;monos" w:hAnsi="Droid Sans Mono;monospace;monos"/>
+          <w:color w:val="9CDCFE"/>
+          <w:sz w:val="17"/>
+          <w:highlight w:val="black"/>
+          <w:lang w:val="en-US"/>
+        </w:rPr>
+        <w:t>target</w:t>
+      </w:r>
+      <w:r>
+        <w:rPr>
+          <w:rFonts w:ascii="Droid Sans Mono;monospace;monos" w:hAnsi="Droid Sans Mono;monospace;monos"/>
+          <w:color w:val="D4D4D4"/>
+          <w:sz w:val="17"/>
+          <w:highlight w:val="black"/>
+          <w:lang w:val="en-US"/>
+        </w:rPr>
+        <w:t>.</w:t>
+      </w:r>
+      <w:r>
+        <w:rPr>
+          <w:rFonts w:ascii="Droid Sans Mono;monospace;monos" w:hAnsi="Droid Sans Mono;monospace;monos"/>
+          <w:color w:val="9CDCFE"/>
+          <w:sz w:val="17"/>
+          <w:highlight w:val="black"/>
+          <w:lang w:val="en-US"/>
+        </w:rPr>
+        <w:t>style</w:t>
+      </w:r>
+      <w:r>
+        <w:rPr>
+          <w:rFonts w:ascii="Droid Sans Mono;monospace;monos" w:hAnsi="Droid Sans Mono;monospace;monos"/>
+          <w:color w:val="D4D4D4"/>
+          <w:sz w:val="17"/>
+          <w:highlight w:val="black"/>
+          <w:lang w:val="en-US"/>
+        </w:rPr>
+        <w:t>.</w:t>
+      </w:r>
+      <w:r>
+        <w:rPr>
+          <w:rFonts w:ascii="Droid Sans Mono;monospace;monos" w:hAnsi="Droid Sans Mono;monospace;monos"/>
+          <w:color w:val="9CDCFE"/>
+          <w:sz w:val="17"/>
+          <w:highlight w:val="black"/>
+          <w:lang w:val="en-US"/>
+        </w:rPr>
+        <w:t>backgroundColor</w:t>
+      </w:r>
+      <w:r>
+        <w:rPr>
+          <w:rFonts w:ascii="Droid Sans Mono;monospace;monos" w:hAnsi="Droid Sans Mono;monospace;monos"/>
+          <w:color w:val="D4D4D4"/>
+          <w:sz w:val="17"/>
+          <w:highlight w:val="black"/>
+          <w:lang w:val="en-US"/>
+        </w:rPr>
+        <w:t xml:space="preserve"> = </w:t>
+      </w:r>
+      <w:r>
+        <w:rPr>
+          <w:rFonts w:ascii="Droid Sans Mono;monospace;monos" w:hAnsi="Droid Sans Mono;monospace;monos"/>
+          <w:color w:val="CE9178"/>
+          <w:sz w:val="17"/>
+          <w:highlight w:val="black"/>
+          <w:lang w:val="en-US"/>
+        </w:rPr>
+        <w:t>"red"</w:t>
+      </w:r>
+      <w:r>
+        <w:rPr>
+          <w:rFonts w:ascii="Droid Sans Mono;monospace;monos" w:hAnsi="Droid Sans Mono;monospace;monos"/>
+          <w:color w:val="D4D4D4"/>
+          <w:sz w:val="17"/>
+          <w:highlight w:val="black"/>
+          <w:lang w:val="en-US"/>
+        </w:rPr>
+        <w:t>;</w:t>
+      </w:r>
+    </w:p>
+    <w:p>
+      <w:pPr>
+        <w:spacing w:after="0" w:line="228" w:lineRule="atLeast"/>
+      </w:pPr>
+      <w:r>
+        <w:rPr>
+          <w:rFonts w:ascii="Droid Sans Mono;monospace;monos" w:hAnsi="Droid Sans Mono;monospace;monos"/>
+          <w:color w:val="D4D4D4"/>
+          <w:sz w:val="17"/>
+          <w:highlight w:val="black"/>
+        </w:rPr>
+        <w:t>});</w:t>
+      </w:r>
+    </w:p>
+    <w:p>
+      <w:pPr>
+        <w:spacing w:after="0" w:line="228" w:lineRule="atLeast"/>
+      </w:pPr>
+      <w:r>
+        <w:rPr>
+          <w:rFonts w:ascii="Droid Sans Mono;monospace;monos" w:hAnsi="Droid Sans Mono;monospace;monos"/>
+          <w:color w:val="6A9955"/>
+          <w:sz w:val="17"/>
+          <w:highlight w:val="black"/>
+        </w:rPr>
+        <w:t>//event.type - свойство объекта event(тип события)</w:t>
+      </w:r>
+    </w:p>
+    <w:p>
+      <w:pPr>
+        <w:spacing w:after="0" w:line="228" w:lineRule="atLeast"/>
+      </w:pPr>
+      <w:r>
+        <w:rPr>
+          <w:rFonts w:ascii="Droid Sans Mono;monospace;monos" w:hAnsi="Droid Sans Mono;monospace;monos"/>
+          <w:color w:val="6A9955"/>
+          <w:sz w:val="17"/>
+          <w:highlight w:val="black"/>
+        </w:rPr>
+        <w:t>//event.target - цель события</w:t>
+      </w:r>
+    </w:p>
+    <w:p/>
+    <w:p>
+      <w:pPr>
+        <w:ind w:firstLine="708"/>
+      </w:pPr>
+      <w:r>
+        <w:t>Всплытие событий – обработчик срабатывает на самом вложенном элементе, а после, на объемлющих.</w:t>
+      </w:r>
+    </w:p>
+    <w:p/>
+    <w:p>
+      <w:pPr>
+        <w:ind w:firstLine="708"/>
+      </w:pPr>
+      <w:r>
+        <w:t>Однако иногда нам требуется отменять стандартное поведение событий. Например запретить выделять текст двойным щелчком, или переходить по ссылке.</w:t>
+      </w:r>
+    </w:p>
+    <w:p>
+      <w:pPr>
+        <w:rPr>
+          <w:lang w:val="en-US"/>
+        </w:rPr>
+      </w:pPr>
+      <w:r>
+        <w:rPr>
+          <w:rFonts w:ascii="Droid Sans Mono;monospace;monos" w:hAnsi="Droid Sans Mono;monospace;monos"/>
+          <w:color w:val="569CD6"/>
+          <w:sz w:val="17"/>
+          <w:highlight w:val="black"/>
+          <w:lang w:val="en-US"/>
+        </w:rPr>
+        <w:t>let</w:t>
+      </w:r>
+      <w:r>
+        <w:rPr>
+          <w:rFonts w:ascii="Droid Sans Mono;monospace;monos" w:hAnsi="Droid Sans Mono;monospace;monos"/>
+          <w:color w:val="D4D4D4"/>
+          <w:sz w:val="17"/>
+          <w:highlight w:val="black"/>
+          <w:lang w:val="en-US"/>
+        </w:rPr>
+        <w:t xml:space="preserve"> </w:t>
+      </w:r>
+      <w:r>
+        <w:rPr>
+          <w:rFonts w:ascii="Droid Sans Mono;monospace;monos" w:hAnsi="Droid Sans Mono;monospace;monos"/>
+          <w:color w:val="9CDCFE"/>
+          <w:sz w:val="17"/>
+          <w:highlight w:val="black"/>
+          <w:lang w:val="en-US"/>
+        </w:rPr>
+        <w:t>link</w:t>
+      </w:r>
+      <w:r>
+        <w:rPr>
+          <w:rFonts w:ascii="Droid Sans Mono;monospace;monos" w:hAnsi="Droid Sans Mono;monospace;monos"/>
+          <w:color w:val="D4D4D4"/>
+          <w:sz w:val="17"/>
+          <w:highlight w:val="black"/>
+          <w:lang w:val="en-US"/>
+        </w:rPr>
+        <w:t xml:space="preserve"> = </w:t>
+      </w:r>
+      <w:r>
+        <w:rPr>
+          <w:rFonts w:ascii="Droid Sans Mono;monospace;monos" w:hAnsi="Droid Sans Mono;monospace;monos"/>
+          <w:color w:val="9CDCFE"/>
+          <w:sz w:val="17"/>
+          <w:highlight w:val="black"/>
+          <w:lang w:val="en-US"/>
+        </w:rPr>
+        <w:t>document</w:t>
+      </w:r>
+      <w:r>
+        <w:rPr>
+          <w:rFonts w:ascii="Droid Sans Mono;monospace;monos" w:hAnsi="Droid Sans Mono;monospace;monos"/>
+          <w:color w:val="D4D4D4"/>
+          <w:sz w:val="17"/>
+          <w:highlight w:val="black"/>
+          <w:lang w:val="en-US"/>
+        </w:rPr>
+        <w:t>.</w:t>
+      </w:r>
+      <w:r>
+        <w:rPr>
+          <w:rFonts w:ascii="Droid Sans Mono;monospace;monos" w:hAnsi="Droid Sans Mono;monospace;monos"/>
+          <w:color w:val="DCDCAA"/>
+          <w:sz w:val="17"/>
+          <w:highlight w:val="black"/>
+          <w:lang w:val="en-US"/>
+        </w:rPr>
+        <w:t>getElementsByTagName</w:t>
+      </w:r>
+      <w:r>
+        <w:rPr>
+          <w:rFonts w:ascii="Droid Sans Mono;monospace;monos" w:hAnsi="Droid Sans Mono;monospace;monos"/>
+          <w:color w:val="D4D4D4"/>
+          <w:sz w:val="17"/>
+          <w:highlight w:val="black"/>
+          <w:lang w:val="en-US"/>
+        </w:rPr>
+        <w:t>(</w:t>
+      </w:r>
+      <w:r>
+        <w:rPr>
+          <w:rFonts w:ascii="Droid Sans Mono;monospace;monos" w:hAnsi="Droid Sans Mono;monospace;monos"/>
+          <w:color w:val="CE9178"/>
+          <w:sz w:val="17"/>
+          <w:highlight w:val="black"/>
+          <w:lang w:val="en-US"/>
+        </w:rPr>
+        <w:t>"a"</w:t>
+      </w:r>
+      <w:r>
+        <w:rPr>
+          <w:rFonts w:ascii="Droid Sans Mono;monospace;monos" w:hAnsi="Droid Sans Mono;monospace;monos"/>
+          <w:color w:val="D4D4D4"/>
+          <w:sz w:val="17"/>
+          <w:highlight w:val="black"/>
+          <w:lang w:val="en-US"/>
+        </w:rPr>
+        <w:t>);</w:t>
+      </w:r>
+    </w:p>
+    <w:p>
+      <w:pPr>
+        <w:spacing w:after="0" w:line="228" w:lineRule="atLeast"/>
+        <w:rPr>
+          <w:lang w:val="en-US"/>
+        </w:rPr>
+      </w:pPr>
+      <w:r>
+        <w:rPr>
+          <w:rFonts w:ascii="Droid Sans Mono;monospace;monos" w:hAnsi="Droid Sans Mono;monospace;monos"/>
+          <w:color w:val="9CDCFE"/>
+          <w:sz w:val="17"/>
+          <w:highlight w:val="black"/>
+          <w:lang w:val="en-US"/>
+        </w:rPr>
+        <w:t>link</w:t>
+      </w:r>
+      <w:r>
+        <w:rPr>
+          <w:rFonts w:ascii="Droid Sans Mono;monospace;monos" w:hAnsi="Droid Sans Mono;monospace;monos"/>
+          <w:color w:val="D4D4D4"/>
+          <w:sz w:val="17"/>
+          <w:highlight w:val="black"/>
+          <w:lang w:val="en-US"/>
+        </w:rPr>
+        <w:t>[</w:t>
+      </w:r>
+      <w:r>
+        <w:rPr>
+          <w:rFonts w:ascii="Droid Sans Mono;monospace;monos" w:hAnsi="Droid Sans Mono;monospace;monos"/>
+          <w:color w:val="B5CEA8"/>
+          <w:sz w:val="17"/>
+          <w:highlight w:val="black"/>
+          <w:lang w:val="en-US"/>
+        </w:rPr>
+        <w:t>0</w:t>
+      </w:r>
+      <w:r>
+        <w:rPr>
+          <w:rFonts w:ascii="Droid Sans Mono;monospace;monos" w:hAnsi="Droid Sans Mono;monospace;monos"/>
+          <w:color w:val="D4D4D4"/>
+          <w:sz w:val="17"/>
+          <w:highlight w:val="black"/>
+          <w:lang w:val="en-US"/>
+        </w:rPr>
+        <w:t>].</w:t>
+      </w:r>
+      <w:r>
+        <w:rPr>
+          <w:rFonts w:ascii="Droid Sans Mono;monospace;monos" w:hAnsi="Droid Sans Mono;monospace;monos"/>
+          <w:color w:val="DCDCAA"/>
+          <w:sz w:val="17"/>
+          <w:highlight w:val="black"/>
+          <w:lang w:val="en-US"/>
+        </w:rPr>
+        <w:t>addEventListener</w:t>
+      </w:r>
+      <w:r>
+        <w:rPr>
+          <w:rFonts w:ascii="Droid Sans Mono;monospace;monos" w:hAnsi="Droid Sans Mono;monospace;monos"/>
+          <w:color w:val="D4D4D4"/>
+          <w:sz w:val="17"/>
+          <w:highlight w:val="black"/>
+          <w:lang w:val="en-US"/>
+        </w:rPr>
+        <w:t>(</w:t>
+      </w:r>
+      <w:r>
+        <w:rPr>
+          <w:rFonts w:ascii="Droid Sans Mono;monospace;monos" w:hAnsi="Droid Sans Mono;monospace;monos"/>
+          <w:color w:val="CE9178"/>
+          <w:sz w:val="17"/>
+          <w:highlight w:val="black"/>
+          <w:lang w:val="en-US"/>
+        </w:rPr>
+        <w:t>'click'</w:t>
+      </w:r>
+      <w:r>
+        <w:rPr>
+          <w:rFonts w:ascii="Droid Sans Mono;monospace;monos" w:hAnsi="Droid Sans Mono;monospace;monos"/>
+          <w:color w:val="D4D4D4"/>
+          <w:sz w:val="17"/>
+          <w:highlight w:val="black"/>
+          <w:lang w:val="en-US"/>
+        </w:rPr>
+        <w:t xml:space="preserve">, </w:t>
+      </w:r>
+      <w:r>
+        <w:rPr>
+          <w:rFonts w:ascii="Droid Sans Mono;monospace;monos" w:hAnsi="Droid Sans Mono;monospace;monos"/>
+          <w:color w:val="569CD6"/>
+          <w:sz w:val="17"/>
+          <w:highlight w:val="black"/>
+          <w:lang w:val="en-US"/>
+        </w:rPr>
+        <w:t>function</w:t>
+      </w:r>
+      <w:r>
+        <w:rPr>
+          <w:rFonts w:ascii="Droid Sans Mono;monospace;monos" w:hAnsi="Droid Sans Mono;monospace;monos"/>
+          <w:color w:val="D4D4D4"/>
+          <w:sz w:val="17"/>
+          <w:highlight w:val="black"/>
+          <w:lang w:val="en-US"/>
+        </w:rPr>
+        <w:t>(</w:t>
+      </w:r>
+      <w:r>
+        <w:rPr>
+          <w:rFonts w:ascii="Droid Sans Mono;monospace;monos" w:hAnsi="Droid Sans Mono;monospace;monos"/>
+          <w:color w:val="9CDCFE"/>
+          <w:sz w:val="17"/>
+          <w:highlight w:val="black"/>
+          <w:lang w:val="en-US"/>
+        </w:rPr>
+        <w:t>event</w:t>
+      </w:r>
+      <w:r>
+        <w:rPr>
+          <w:rFonts w:ascii="Droid Sans Mono;monospace;monos" w:hAnsi="Droid Sans Mono;monospace;monos"/>
+          <w:color w:val="D4D4D4"/>
+          <w:sz w:val="17"/>
+          <w:highlight w:val="black"/>
+          <w:lang w:val="en-US"/>
+        </w:rPr>
+        <w:t>){</w:t>
+      </w:r>
+    </w:p>
+    <w:p>
+      <w:pPr>
+        <w:spacing w:after="0" w:line="228" w:lineRule="atLeast"/>
+        <w:rPr>
+          <w:lang w:val="en-US"/>
+        </w:rPr>
+      </w:pPr>
+      <w:r>
+        <w:rPr>
+          <w:rFonts w:ascii="Droid Sans Mono;monospace;monos" w:hAnsi="Droid Sans Mono;monospace;monos"/>
+          <w:color w:val="9CDCFE"/>
+          <w:sz w:val="17"/>
+          <w:highlight w:val="black"/>
+        </w:rPr>
+        <w:t>event</w:t>
+      </w:r>
+      <w:r>
+        <w:rPr>
+          <w:rFonts w:ascii="Droid Sans Mono;monospace;monos" w:hAnsi="Droid Sans Mono;monospace;monos"/>
+          <w:color w:val="D4D4D4"/>
+          <w:sz w:val="17"/>
+          <w:highlight w:val="black"/>
+        </w:rPr>
+        <w:t>.</w:t>
+      </w:r>
+      <w:r>
+        <w:rPr>
+          <w:rFonts w:ascii="Droid Sans Mono;monospace;monos" w:hAnsi="Droid Sans Mono;monospace;monos"/>
+          <w:color w:val="DCDCAA"/>
+          <w:sz w:val="17"/>
+          <w:highlight w:val="black"/>
+        </w:rPr>
+        <w:t>preventDefault</w:t>
+      </w:r>
+      <w:r>
+        <w:rPr>
+          <w:rFonts w:ascii="Droid Sans Mono;monospace;monos" w:hAnsi="Droid Sans Mono;monospace;monos"/>
+          <w:color w:val="D4D4D4"/>
+          <w:sz w:val="17"/>
+          <w:highlight w:val="black"/>
+        </w:rPr>
+        <w:t>();</w:t>
+      </w:r>
+    </w:p>
+    <w:p>
+      <w:pPr>
+        <w:spacing w:after="0" w:line="228" w:lineRule="atLeast"/>
+        <w:rPr>
+          <w:lang w:val="en-US"/>
+        </w:rPr>
+      </w:pPr>
+      <w:r>
+        <w:rPr>
+          <w:rFonts w:ascii="Droid Sans Mono;monospace;monos" w:hAnsi="Droid Sans Mono;monospace;monos"/>
+          <w:color w:val="D4D4D4"/>
+          <w:sz w:val="17"/>
+          <w:highlight w:val="black"/>
+        </w:rPr>
+        <w:t>})</w:t>
+      </w:r>
+    </w:p>
+    <w:p>
+      <w:pPr>
+        <w:jc w:val="center"/>
+      </w:pPr>
+    </w:p>
+    <w:p>
+      <w:pPr>
+        <w:jc w:val="center"/>
+      </w:pPr>
+      <w:r>
+        <w:t>Мобильные события</w:t>
+      </w:r>
+    </w:p>
+    <w:p>
+      <w:r>
+        <w:t>Все мобильные события начинаются со слова touch</w:t>
+      </w:r>
+    </w:p>
+    <w:p>
+      <w:r>
+        <w:t>touchstart — аналог клика</w:t>
+      </w:r>
+    </w:p>
+    <w:p>
+      <w:r>
+        <w:t>touchmove — перемещение</w:t>
+      </w:r>
+    </w:p>
+    <w:p>
+      <w:r>
+        <w:t>touchend — конец соприкосновения с сенсором</w:t>
+      </w:r>
+    </w:p>
+    <w:p>
+      <w:r>
+        <w:t>touchenter — палец намеренно заходит на какой-либо элемент</w:t>
+      </w:r>
+    </w:p>
+    <w:p>
+      <w:r>
+        <w:t>touchleave — палец вышел из зоны элемента</w:t>
+      </w:r>
+    </w:p>
+    <w:p>
+      <w:r>
+        <w:t>touchcancel — точка соприкосновения больше не регистрируется внутри браузера</w:t>
+      </w:r>
+    </w:p>
+    <w:p/>
+    <w:p>
+      <w:r>
+        <w:t>Действовать аккуратно, т.к. могут быть конфликты между обработчиками событий click и touchstart.</w:t>
+      </w:r>
+    </w:p>
+    <w:p/>
+    <w:p/>
     <w:sectPr>
       <w:pgSz w:w="11906" w:h="16838"/>
       <w:pgMar w:top="1134" w:right="850" w:bottom="1134" w:left="1701" w:header="708" w:footer="708" w:gutter="0"/>
@@ -3376,7 +4186,7 @@
 </file>
 
 <file path=customXml/itemProps1.xml><?xml version="1.0" encoding="utf-8"?>
-<ds:datastoreItem xmlns:ds="http://schemas.openxmlformats.org/officeDocument/2006/customXml" ds:itemID="{1FB8D950-D860-4867-AFAA-BECFB39429EF}">
+<ds:datastoreItem xmlns:ds="http://schemas.openxmlformats.org/officeDocument/2006/customXml" ds:itemID="{57D43A01-2A0D-4C59-B0D9-758BD393D577}">
   <ds:schemaRefs>
     <ds:schemaRef ds:uri="http://schemas.openxmlformats.org/officeDocument/2006/bibliography"/>
   </ds:schemaRefs>

</xml_diff>